<commit_message>
Funções e Objetos ao JavaScript - Básico
</commit_message>
<xml_diff>
--- a/Resumos/JavaScript/1- JavaScript Básico.docx
+++ b/Resumos/JavaScript/1- JavaScript Básico.docx
@@ -6,57 +6,116 @@
       <w:pPr>
         <w:pStyle w:val="Ttulo1"/>
       </w:pPr>
-      <w:bookmarkStart w:id="0" w:name="_nnwrr3mc6lcz" w:colFirst="0" w:colLast="0"/>
+      <w:r>
+        <w:t>Antes de mais nada...</w:t>
+      </w:r>
+    </w:p>
+    <w:p>
+      <w:r>
+        <w:t>Diferente de outras linguagens, JavaScript não necessita de ponto-e-vírgula para encerrar linhas de códigos, salve algumas situações que você verá mais a frente.</w:t>
+      </w:r>
+    </w:p>
+    <w:p/>
+    <w:p/>
+    <w:p>
+      <w:pPr>
+        <w:pStyle w:val="Ttulo1"/>
+      </w:pPr>
+      <w:r>
+        <w:t>Console.log</w:t>
+      </w:r>
+    </w:p>
+    <w:p>
+      <w:r>
+        <w:t>Para escrever no console, exibir resultados… este é o Console.log.</w:t>
+      </w:r>
+    </w:p>
+    <w:p>
+      <w:pPr>
+        <w:jc w:val="center"/>
+        <w:rPr>
+          <w:i/>
+        </w:rPr>
+      </w:pPr>
+      <w:r>
+        <w:rPr>
+          <w:i/>
+        </w:rPr>
+        <w:t>console.log(“Olá!”)</w:t>
+      </w:r>
+    </w:p>
+    <w:p>
+      <w:pPr>
+        <w:jc w:val="both"/>
+      </w:pPr>
+      <w:r>
+        <w:t>Pode exibir variáveis, objetos, funções, etc.</w:t>
+      </w:r>
+    </w:p>
+    <w:p>
+      <w:pPr>
+        <w:jc w:val="center"/>
+        <w:rPr>
+          <w:i/>
+        </w:rPr>
+      </w:pPr>
+      <w:r>
+        <w:rPr>
+          <w:i/>
+        </w:rPr>
+        <w:t>console.log(numero1)</w:t>
+      </w:r>
+    </w:p>
+    <w:p>
+      <w:pPr>
+        <w:jc w:val="both"/>
+      </w:pPr>
+    </w:p>
+    <w:p>
+      <w:pPr>
+        <w:jc w:val="both"/>
+        <w:rPr>
+          <w:b/>
+        </w:rPr>
+      </w:pPr>
+      <w:r>
+        <w:rPr>
+          <w:b/>
+        </w:rPr>
+        <w:t>TENTE VOCÊ MESMO</w:t>
+      </w:r>
+    </w:p>
+    <w:p>
+      <w:pPr>
+        <w:jc w:val="both"/>
+      </w:pPr>
+      <w:r>
+        <w:t>Tente escrever no console a seguinte frase: Olá, sou [SEU NOME]</w:t>
+      </w:r>
+    </w:p>
+    <w:p>
+      <w:pPr>
+        <w:jc w:val="both"/>
+      </w:pPr>
+    </w:p>
+    <w:p/>
+    <w:p>
+      <w:pPr>
+        <w:pStyle w:val="Ttulo1"/>
+      </w:pPr>
+      <w:bookmarkStart w:id="0" w:name="_yequtd4y71ef" w:colFirst="0" w:colLast="0"/>
       <w:bookmarkEnd w:id="0"/>
       <w:r>
-        <w:t>Console.log</w:t>
-      </w:r>
-    </w:p>
-    <w:p>
-      <w:r>
-        <w:t>Para escrever no console, exibir resultados… este é o Console.log.</w:t>
-      </w:r>
-    </w:p>
-    <w:p>
-      <w:pPr>
-        <w:jc w:val="center"/>
-        <w:rPr>
-          <w:i/>
-        </w:rPr>
-      </w:pPr>
-      <w:r>
-        <w:rPr>
-          <w:i/>
-        </w:rPr>
-        <w:t>console.log(“Olá!”)</w:t>
-      </w:r>
-    </w:p>
-    <w:p>
-      <w:pPr>
-        <w:jc w:val="both"/>
-      </w:pPr>
-      <w:r>
-        <w:t>Pode exibir variáveis, objetos, funções, etc.</w:t>
-      </w:r>
-    </w:p>
-    <w:p>
-      <w:pPr>
-        <w:jc w:val="center"/>
-        <w:rPr>
-          <w:i/>
-        </w:rPr>
-      </w:pPr>
-      <w:r>
-        <w:rPr>
-          <w:i/>
-        </w:rPr>
-        <w:t>console.log(numero1)</w:t>
-      </w:r>
-    </w:p>
-    <w:p>
-      <w:pPr>
-        <w:jc w:val="both"/>
-      </w:pPr>
+        <w:t>Comentários</w:t>
+      </w:r>
+    </w:p>
+    <w:p>
+      <w:pPr>
+        <w:jc w:val="both"/>
+      </w:pPr>
+      <w:r>
+        <w:t>Comentários são anotações que não serão consideradas como funções e ignoradas durante a compilação. Muito bom para explicar funções no seu código.</w:t>
+      </w:r>
     </w:p>
     <w:p>
       <w:pPr>
@@ -69,344 +128,277 @@
         <w:rPr>
           <w:b/>
         </w:rPr>
-        <w:t>TENTE VOCÊ MESMO</w:t>
-      </w:r>
-    </w:p>
-    <w:p>
-      <w:pPr>
-        <w:jc w:val="both"/>
-      </w:pPr>
-      <w:r>
-        <w:t>Tente escrever no console a seguinte frase: Olá, sou [SEU NOME]</w:t>
-      </w:r>
-    </w:p>
-    <w:p>
-      <w:pPr>
-        <w:jc w:val="both"/>
-      </w:pPr>
-    </w:p>
-    <w:p/>
+        <w:t>Comentários de 1 linha:</w:t>
+      </w:r>
+    </w:p>
+    <w:p>
+      <w:pPr>
+        <w:jc w:val="center"/>
+        <w:rPr>
+          <w:i/>
+        </w:rPr>
+      </w:pPr>
+      <w:r>
+        <w:rPr>
+          <w:i/>
+        </w:rPr>
+        <w:t>//Isso é um comentário</w:t>
+      </w:r>
+    </w:p>
+    <w:p>
+      <w:pPr>
+        <w:jc w:val="both"/>
+        <w:rPr>
+          <w:b/>
+        </w:rPr>
+      </w:pPr>
+      <w:r>
+        <w:rPr>
+          <w:b/>
+        </w:rPr>
+        <w:t>Comentário de várias linhas:</w:t>
+      </w:r>
+    </w:p>
+    <w:p>
+      <w:pPr>
+        <w:jc w:val="center"/>
+        <w:rPr>
+          <w:i/>
+        </w:rPr>
+      </w:pPr>
+      <w:r>
+        <w:rPr>
+          <w:i/>
+        </w:rPr>
+        <w:t>/*</w:t>
+      </w:r>
+    </w:p>
+    <w:p>
+      <w:pPr>
+        <w:jc w:val="center"/>
+        <w:rPr>
+          <w:i/>
+        </w:rPr>
+      </w:pPr>
+      <w:r>
+        <w:rPr>
+          <w:i/>
+        </w:rPr>
+        <w:t xml:space="preserve">Isso é </w:t>
+      </w:r>
+    </w:p>
+    <w:p>
+      <w:pPr>
+        <w:jc w:val="center"/>
+        <w:rPr>
+          <w:i/>
+        </w:rPr>
+      </w:pPr>
+      <w:r>
+        <w:rPr>
+          <w:i/>
+        </w:rPr>
+        <w:t xml:space="preserve">um </w:t>
+      </w:r>
+    </w:p>
+    <w:p>
+      <w:pPr>
+        <w:jc w:val="center"/>
+        <w:rPr>
+          <w:i/>
+        </w:rPr>
+      </w:pPr>
+      <w:r>
+        <w:rPr>
+          <w:i/>
+        </w:rPr>
+        <w:t>comentário</w:t>
+      </w:r>
+    </w:p>
+    <w:p>
+      <w:pPr>
+        <w:jc w:val="center"/>
+        <w:rPr>
+          <w:i/>
+        </w:rPr>
+      </w:pPr>
+      <w:r>
+        <w:rPr>
+          <w:i/>
+        </w:rPr>
+        <w:t>*/</w:t>
+      </w:r>
+    </w:p>
+    <w:p>
+      <w:pPr>
+        <w:jc w:val="center"/>
+        <w:rPr>
+          <w:i/>
+        </w:rPr>
+      </w:pPr>
+    </w:p>
     <w:p>
       <w:pPr>
         <w:pStyle w:val="Ttulo1"/>
       </w:pPr>
-      <w:bookmarkStart w:id="1" w:name="_yequtd4y71ef" w:colFirst="0" w:colLast="0"/>
+      <w:bookmarkStart w:id="1" w:name="_63fypusubiq" w:colFirst="0" w:colLast="0"/>
       <w:bookmarkEnd w:id="1"/>
       <w:r>
-        <w:t>Comentários</w:t>
-      </w:r>
-    </w:p>
-    <w:p>
-      <w:pPr>
-        <w:jc w:val="both"/>
-      </w:pPr>
-      <w:r>
-        <w:t>Comentários são anotações que não serão consideradas como funções e ignoradas durante a compilação. Muito bom para explicar funções no seu código.</w:t>
-      </w:r>
-    </w:p>
-    <w:p>
-      <w:pPr>
-        <w:jc w:val="both"/>
-        <w:rPr>
-          <w:b/>
-        </w:rPr>
-      </w:pPr>
-      <w:r>
-        <w:rPr>
-          <w:b/>
-        </w:rPr>
-        <w:t>Comentários de 1 linha:</w:t>
-      </w:r>
-    </w:p>
-    <w:p>
-      <w:pPr>
-        <w:jc w:val="center"/>
-        <w:rPr>
-          <w:i/>
-        </w:rPr>
-      </w:pPr>
-      <w:r>
-        <w:rPr>
-          <w:i/>
-        </w:rPr>
-        <w:t>//Isso é um comentário</w:t>
-      </w:r>
-    </w:p>
-    <w:p>
-      <w:pPr>
-        <w:jc w:val="both"/>
-        <w:rPr>
-          <w:b/>
-        </w:rPr>
-      </w:pPr>
-      <w:r>
-        <w:rPr>
-          <w:b/>
-        </w:rPr>
-        <w:t>Comentário de várias linhas:</w:t>
-      </w:r>
-    </w:p>
-    <w:p>
-      <w:pPr>
-        <w:jc w:val="center"/>
-        <w:rPr>
-          <w:i/>
-        </w:rPr>
-      </w:pPr>
-      <w:r>
-        <w:rPr>
-          <w:i/>
-        </w:rPr>
-        <w:t>/*</w:t>
-      </w:r>
-    </w:p>
-    <w:p>
-      <w:pPr>
-        <w:jc w:val="center"/>
-        <w:rPr>
-          <w:i/>
-        </w:rPr>
-      </w:pPr>
-      <w:r>
-        <w:rPr>
-          <w:i/>
-        </w:rPr>
-        <w:t xml:space="preserve">Isso é </w:t>
-      </w:r>
-    </w:p>
-    <w:p>
-      <w:pPr>
-        <w:jc w:val="center"/>
-        <w:rPr>
-          <w:i/>
-        </w:rPr>
-      </w:pPr>
-      <w:r>
-        <w:rPr>
-          <w:i/>
-        </w:rPr>
-        <w:t xml:space="preserve">um </w:t>
-      </w:r>
-    </w:p>
-    <w:p>
-      <w:pPr>
-        <w:jc w:val="center"/>
-        <w:rPr>
-          <w:i/>
-        </w:rPr>
-      </w:pPr>
-      <w:r>
-        <w:rPr>
-          <w:i/>
-        </w:rPr>
-        <w:t>comentário</w:t>
-      </w:r>
-    </w:p>
-    <w:p>
-      <w:pPr>
-        <w:jc w:val="center"/>
-        <w:rPr>
-          <w:i/>
-        </w:rPr>
-      </w:pPr>
-      <w:r>
-        <w:rPr>
-          <w:i/>
-        </w:rPr>
-        <w:t>*/</w:t>
-      </w:r>
-    </w:p>
-    <w:p>
-      <w:pPr>
-        <w:jc w:val="center"/>
-        <w:rPr>
-          <w:i/>
-        </w:rPr>
+        <w:t>HTML + JavaScript</w:t>
+      </w:r>
+    </w:p>
+    <w:p>
+      <w:pPr>
+        <w:jc w:val="both"/>
+      </w:pPr>
+      <w:r>
+        <w:t xml:space="preserve">dentro da tag </w:t>
+      </w:r>
+      <w:r>
+        <w:rPr>
+          <w:i/>
+        </w:rPr>
+        <w:t xml:space="preserve">&lt;body&gt; </w:t>
+      </w:r>
+      <w:r>
+        <w:t>no HTML, inserir no final e antes do seu fechamento a tag &lt;script&gt;, referenciando a localização do arquivo Js.</w:t>
+      </w:r>
+    </w:p>
+    <w:p>
+      <w:pPr>
+        <w:jc w:val="center"/>
+        <w:rPr>
+          <w:i/>
+        </w:rPr>
+      </w:pPr>
+      <w:r>
+        <w:rPr>
+          <w:i/>
+        </w:rPr>
+        <w:t>&lt;script src=”index.js”&gt;&lt;/script&gt;</w:t>
+      </w:r>
+    </w:p>
+    <w:p>
+      <w:pPr>
+        <w:jc w:val="center"/>
+      </w:pPr>
+    </w:p>
+    <w:p>
+      <w:pPr>
+        <w:jc w:val="center"/>
       </w:pPr>
     </w:p>
     <w:p>
       <w:pPr>
         <w:pStyle w:val="Ttulo1"/>
       </w:pPr>
-      <w:bookmarkStart w:id="2" w:name="_63fypusubiq" w:colFirst="0" w:colLast="0"/>
+      <w:bookmarkStart w:id="2" w:name="_wjaidaa1qx87" w:colFirst="0" w:colLast="0"/>
       <w:bookmarkEnd w:id="2"/>
       <w:r>
-        <w:t xml:space="preserve">HTML + </w:t>
-      </w:r>
-      <w:proofErr w:type="spellStart"/>
-      <w:r>
-        <w:t>JavaScript</w:t>
-      </w:r>
-      <w:proofErr w:type="spellEnd"/>
-    </w:p>
-    <w:p>
-      <w:pPr>
-        <w:jc w:val="both"/>
-      </w:pPr>
-      <w:r>
-        <w:t xml:space="preserve">dentro da </w:t>
-      </w:r>
-      <w:proofErr w:type="spellStart"/>
-      <w:r>
-        <w:t>tag</w:t>
-      </w:r>
-      <w:proofErr w:type="spellEnd"/>
-      <w:r>
-        <w:t xml:space="preserve"> </w:t>
-      </w:r>
-      <w:r>
-        <w:rPr>
-          <w:i/>
-        </w:rPr>
-        <w:t xml:space="preserve">&lt;body&gt; </w:t>
-      </w:r>
-      <w:r>
-        <w:t xml:space="preserve">no HTML, inserir no final e antes do seu fechamento a </w:t>
-      </w:r>
-      <w:proofErr w:type="spellStart"/>
-      <w:r>
-        <w:t>tag</w:t>
-      </w:r>
-      <w:proofErr w:type="spellEnd"/>
-      <w:r>
-        <w:t xml:space="preserve"> &lt;script&gt;, referenciando a localização do arquivo </w:t>
-      </w:r>
-      <w:proofErr w:type="spellStart"/>
-      <w:r>
-        <w:t>Js</w:t>
-      </w:r>
-      <w:proofErr w:type="spellEnd"/>
-      <w:r>
-        <w:t>.</w:t>
-      </w:r>
-    </w:p>
-    <w:p>
-      <w:pPr>
-        <w:jc w:val="center"/>
-        <w:rPr>
-          <w:i/>
-        </w:rPr>
-      </w:pPr>
-      <w:r>
-        <w:rPr>
-          <w:i/>
-        </w:rPr>
-        <w:t xml:space="preserve">&lt;script </w:t>
-      </w:r>
-      <w:proofErr w:type="spellStart"/>
-      <w:r>
-        <w:rPr>
-          <w:i/>
-        </w:rPr>
-        <w:t>src</w:t>
-      </w:r>
-      <w:proofErr w:type="spellEnd"/>
-      <w:r>
-        <w:rPr>
-          <w:i/>
-        </w:rPr>
-        <w:t>=”index.js”&gt;&lt;/script&gt;</w:t>
-      </w:r>
-    </w:p>
-    <w:p>
-      <w:pPr>
-        <w:jc w:val="center"/>
-      </w:pPr>
-    </w:p>
-    <w:p>
-      <w:pPr>
-        <w:jc w:val="center"/>
+        <w:t>Variáveis com let</w:t>
+      </w:r>
+    </w:p>
+    <w:p>
+      <w:r>
+        <w:t>Variável é o conceito de salvar algo na memória em tempo de execução do código.</w:t>
+      </w:r>
+    </w:p>
+    <w:p>
+      <w:r>
+        <w:lastRenderedPageBreak/>
+        <w:t>As variáveis armazenam qualquer tipo de dado, seja números ou palavras, etc.</w:t>
+      </w:r>
+    </w:p>
+    <w:p>
+      <w:pPr>
+        <w:jc w:val="center"/>
+        <w:rPr>
+          <w:i/>
+        </w:rPr>
+      </w:pPr>
+      <w:r>
+        <w:rPr>
+          <w:i/>
+        </w:rPr>
+        <w:t>let mensagem = “Olá!”</w:t>
+      </w:r>
+    </w:p>
+    <w:p>
+      <w:pPr>
+        <w:jc w:val="center"/>
+        <w:rPr>
+          <w:i/>
+        </w:rPr>
+      </w:pPr>
+      <w:r>
+        <w:rPr>
+          <w:i/>
+        </w:rPr>
+        <w:t>let ano= 2022</w:t>
+      </w:r>
+    </w:p>
+    <w:p>
+      <w:pPr>
+        <w:jc w:val="both"/>
+      </w:pPr>
+      <w:r>
+        <w:t>As variáveis podem mudar de valor a todo momento.</w:t>
+      </w:r>
+    </w:p>
+    <w:p>
+      <w:pPr>
+        <w:jc w:val="center"/>
+        <w:rPr>
+          <w:i/>
+        </w:rPr>
+      </w:pPr>
+      <w:r>
+        <w:rPr>
+          <w:i/>
+        </w:rPr>
+        <w:t>mensagem = “Olá Mundo!”</w:t>
+      </w:r>
+    </w:p>
+    <w:p>
+      <w:pPr>
+        <w:jc w:val="center"/>
+        <w:rPr>
+          <w:i/>
+        </w:rPr>
+      </w:pPr>
+    </w:p>
+    <w:p>
+      <w:pPr>
+        <w:jc w:val="both"/>
       </w:pPr>
     </w:p>
     <w:p>
       <w:pPr>
         <w:pStyle w:val="Ttulo1"/>
       </w:pPr>
-      <w:bookmarkStart w:id="3" w:name="_wjaidaa1qx87" w:colFirst="0" w:colLast="0"/>
+      <w:bookmarkStart w:id="3" w:name="_j85za3dw3x5o" w:colFirst="0" w:colLast="0"/>
       <w:bookmarkEnd w:id="3"/>
       <w:r>
-        <w:t xml:space="preserve">Variáveis com </w:t>
-      </w:r>
-      <w:proofErr w:type="spellStart"/>
-      <w:r>
-        <w:t>let</w:t>
-      </w:r>
-      <w:proofErr w:type="spellEnd"/>
-    </w:p>
-    <w:p>
-      <w:r>
-        <w:t>Variável é o conceito de salvar algo na memória em tempo de execução do código.</w:t>
-      </w:r>
-    </w:p>
-    <w:p>
-      <w:r>
-        <w:t>As variáveis armazenam qualquer tipo de dado, seja números ou palavras, etc.</w:t>
-      </w:r>
-    </w:p>
-    <w:p>
-      <w:pPr>
-        <w:jc w:val="center"/>
-        <w:rPr>
-          <w:i/>
-        </w:rPr>
-      </w:pPr>
-      <w:proofErr w:type="spellStart"/>
-      <w:r>
-        <w:rPr>
-          <w:i/>
-        </w:rPr>
-        <w:t>let</w:t>
-      </w:r>
-      <w:proofErr w:type="spellEnd"/>
-      <w:r>
-        <w:rPr>
-          <w:i/>
-        </w:rPr>
-        <w:t xml:space="preserve"> mensagem = “Olá!”</w:t>
-      </w:r>
-    </w:p>
-    <w:p>
-      <w:pPr>
-        <w:jc w:val="center"/>
-        <w:rPr>
-          <w:i/>
-        </w:rPr>
-      </w:pPr>
-      <w:proofErr w:type="spellStart"/>
-      <w:r>
-        <w:rPr>
-          <w:i/>
-        </w:rPr>
-        <w:t>let</w:t>
-      </w:r>
-      <w:proofErr w:type="spellEnd"/>
-      <w:r>
-        <w:rPr>
-          <w:i/>
-        </w:rPr>
-        <w:t xml:space="preserve"> ano= 2022</w:t>
-      </w:r>
-    </w:p>
-    <w:p>
-      <w:pPr>
-        <w:jc w:val="both"/>
-      </w:pPr>
-      <w:r>
-        <w:t>As variáveis podem mudar de valor a todo momento.</w:t>
-      </w:r>
-    </w:p>
-    <w:p>
-      <w:pPr>
-        <w:jc w:val="center"/>
-        <w:rPr>
-          <w:i/>
-        </w:rPr>
-      </w:pPr>
-      <w:r>
-        <w:rPr>
-          <w:i/>
-        </w:rPr>
-        <w:t>mensagem = “Olá Mundo!”</w:t>
+        <w:t>Constantes com const</w:t>
+      </w:r>
+    </w:p>
+    <w:p>
+      <w:r>
+        <w:t>Semelhante às variáveis, mas não podem ter o valor alterado.</w:t>
+      </w:r>
+    </w:p>
+    <w:p>
+      <w:pPr>
+        <w:jc w:val="center"/>
+        <w:rPr>
+          <w:i/>
+        </w:rPr>
+      </w:pPr>
+      <w:r>
+        <w:rPr>
+          <w:i/>
+        </w:rPr>
+        <w:t>const pi = 3.14</w:t>
       </w:r>
     </w:p>
     <w:p>
@@ -426,64 +418,8 @@
       <w:pPr>
         <w:pStyle w:val="Ttulo1"/>
       </w:pPr>
-      <w:bookmarkStart w:id="4" w:name="_j85za3dw3x5o" w:colFirst="0" w:colLast="0"/>
+      <w:bookmarkStart w:id="4" w:name="_u8ieck4u1a9q" w:colFirst="0" w:colLast="0"/>
       <w:bookmarkEnd w:id="4"/>
-      <w:r>
-        <w:lastRenderedPageBreak/>
-        <w:t xml:space="preserve">Constantes com </w:t>
-      </w:r>
-      <w:proofErr w:type="spellStart"/>
-      <w:r>
-        <w:t>const</w:t>
-      </w:r>
-      <w:proofErr w:type="spellEnd"/>
-    </w:p>
-    <w:p>
-      <w:r>
-        <w:t>Semelhante às variáveis, mas não podem ter o valor alterado.</w:t>
-      </w:r>
-    </w:p>
-    <w:p>
-      <w:pPr>
-        <w:jc w:val="center"/>
-        <w:rPr>
-          <w:i/>
-        </w:rPr>
-      </w:pPr>
-      <w:proofErr w:type="spellStart"/>
-      <w:r>
-        <w:rPr>
-          <w:i/>
-        </w:rPr>
-        <w:t>const</w:t>
-      </w:r>
-      <w:proofErr w:type="spellEnd"/>
-      <w:r>
-        <w:rPr>
-          <w:i/>
-        </w:rPr>
-        <w:t xml:space="preserve"> pi = 3.14</w:t>
-      </w:r>
-    </w:p>
-    <w:p>
-      <w:pPr>
-        <w:jc w:val="center"/>
-        <w:rPr>
-          <w:i/>
-        </w:rPr>
-      </w:pPr>
-    </w:p>
-    <w:p>
-      <w:pPr>
-        <w:jc w:val="both"/>
-      </w:pPr>
-    </w:p>
-    <w:p>
-      <w:pPr>
-        <w:pStyle w:val="Ttulo1"/>
-      </w:pPr>
-      <w:bookmarkStart w:id="5" w:name="_u8ieck4u1a9q" w:colFirst="0" w:colLast="0"/>
-      <w:bookmarkEnd w:id="5"/>
       <w:r>
         <w:t>Tipos de Dados</w:t>
       </w:r>
@@ -500,13 +436,8 @@
           <w:numId w:val="2"/>
         </w:numPr>
       </w:pPr>
-      <w:proofErr w:type="spellStart"/>
-      <w:r>
-        <w:t>string</w:t>
-      </w:r>
-      <w:proofErr w:type="spellEnd"/>
-      <w:r>
-        <w:t>: textos</w:t>
+      <w:r>
+        <w:t>string: textos</w:t>
       </w:r>
     </w:p>
     <w:p>
@@ -516,13 +447,8 @@
           <w:numId w:val="2"/>
         </w:numPr>
       </w:pPr>
-      <w:proofErr w:type="spellStart"/>
-      <w:r>
-        <w:t>number</w:t>
-      </w:r>
-      <w:proofErr w:type="spellEnd"/>
-      <w:r>
-        <w:t>: inteiros, reais</w:t>
+      <w:r>
+        <w:t>number: inteiros, reais</w:t>
       </w:r>
     </w:p>
     <w:p>
@@ -532,13 +458,8 @@
           <w:numId w:val="2"/>
         </w:numPr>
       </w:pPr>
-      <w:proofErr w:type="spellStart"/>
-      <w:r>
-        <w:t>undefined</w:t>
-      </w:r>
-      <w:proofErr w:type="spellEnd"/>
-      <w:r>
-        <w:t>: Não aponta para nenhum lugar na memória e não tem valor algum</w:t>
+      <w:r>
+        <w:t>undefined: Não aponta para nenhum lugar na memória e não tem valor algum</w:t>
       </w:r>
     </w:p>
     <w:p>
@@ -548,13 +469,8 @@
           <w:numId w:val="2"/>
         </w:numPr>
       </w:pPr>
-      <w:proofErr w:type="spellStart"/>
-      <w:r>
-        <w:t>null</w:t>
-      </w:r>
-      <w:proofErr w:type="spellEnd"/>
-      <w:r>
-        <w:t>: também não aponta para nenhum lugar na memória, mas tem um valor nulo</w:t>
+      <w:r>
+        <w:t>null: também não aponta para nenhum lugar na memória, mas tem um valor nulo</w:t>
       </w:r>
     </w:p>
     <w:p>
@@ -564,13 +480,8 @@
           <w:numId w:val="2"/>
         </w:numPr>
       </w:pPr>
-      <w:proofErr w:type="spellStart"/>
-      <w:r>
-        <w:t>boolean</w:t>
-      </w:r>
-      <w:proofErr w:type="spellEnd"/>
-      <w:r>
-        <w:t>: verdadeiro ou falso</w:t>
+      <w:r>
+        <w:t>boolean: verdadeiro ou falso</w:t>
       </w:r>
     </w:p>
     <w:p/>
@@ -579,18 +490,18 @@
       <w:pPr>
         <w:pStyle w:val="Ttulo1"/>
       </w:pPr>
-      <w:bookmarkStart w:id="6" w:name="_5ypcsks7t4qq" w:colFirst="0" w:colLast="0"/>
+      <w:bookmarkStart w:id="5" w:name="_5ypcsks7t4qq" w:colFirst="0" w:colLast="0"/>
+      <w:bookmarkEnd w:id="5"/>
+      <w:r>
+        <w:t>Operadores</w:t>
+      </w:r>
+    </w:p>
+    <w:p>
+      <w:pPr>
+        <w:pStyle w:val="Ttulo2"/>
+      </w:pPr>
+      <w:bookmarkStart w:id="6" w:name="_n1rudhcaihts" w:colFirst="0" w:colLast="0"/>
       <w:bookmarkEnd w:id="6"/>
-      <w:r>
-        <w:t>Operadores</w:t>
-      </w:r>
-    </w:p>
-    <w:p>
-      <w:pPr>
-        <w:pStyle w:val="Ttulo2"/>
-      </w:pPr>
-      <w:bookmarkStart w:id="7" w:name="_n1rudhcaihts" w:colFirst="0" w:colLast="0"/>
-      <w:bookmarkEnd w:id="7"/>
       <w:r>
         <w:t>Aritméticos:</w:t>
       </w:r>
@@ -666,8 +577,8 @@
       <w:pPr>
         <w:pStyle w:val="Ttulo2"/>
       </w:pPr>
-      <w:bookmarkStart w:id="8" w:name="_7x6xdk9gsqzn" w:colFirst="0" w:colLast="0"/>
-      <w:bookmarkEnd w:id="8"/>
+      <w:bookmarkStart w:id="7" w:name="_7x6xdk9gsqzn" w:colFirst="0" w:colLast="0"/>
+      <w:bookmarkEnd w:id="7"/>
       <w:r>
         <w:t>Atribuição:</w:t>
       </w:r>
@@ -688,8 +599,8 @@
       <w:pPr>
         <w:pStyle w:val="Ttulo2"/>
       </w:pPr>
-      <w:bookmarkStart w:id="9" w:name="_k9qvmhlf6z3j" w:colFirst="0" w:colLast="0"/>
-      <w:bookmarkEnd w:id="9"/>
+      <w:bookmarkStart w:id="8" w:name="_k9qvmhlf6z3j" w:colFirst="0" w:colLast="0"/>
+      <w:bookmarkEnd w:id="8"/>
       <w:r>
         <w:t>Incremento:</w:t>
       </w:r>
@@ -722,31 +633,14 @@
       <w:pPr>
         <w:pStyle w:val="Ttulo1"/>
       </w:pPr>
-      <w:proofErr w:type="spellStart"/>
-      <w:r>
+      <w:r>
+        <w:lastRenderedPageBreak/>
         <w:t>Strings</w:t>
       </w:r>
-      <w:proofErr w:type="spellEnd"/>
-    </w:p>
-    <w:p>
-      <w:r>
-        <w:t xml:space="preserve">O </w:t>
-      </w:r>
-      <w:proofErr w:type="spellStart"/>
-      <w:r>
-        <w:t>JavaScript</w:t>
-      </w:r>
-      <w:proofErr w:type="spellEnd"/>
-      <w:r>
-        <w:t xml:space="preserve"> possui várias funções para manipulação de </w:t>
-      </w:r>
-      <w:proofErr w:type="spellStart"/>
-      <w:r>
-        <w:t>string</w:t>
-      </w:r>
-      <w:proofErr w:type="spellEnd"/>
-      <w:r>
-        <w:t>, sendo alguma delas:</w:t>
+    </w:p>
+    <w:p>
+      <w:r>
+        <w:t>O JavaScript possui várias funções para manipulação de string, sendo alguma delas:</w:t>
       </w:r>
     </w:p>
     <w:p>
@@ -757,25 +651,9 @@
           <w:numId w:val="6"/>
         </w:numPr>
       </w:pPr>
-      <w:proofErr w:type="spellStart"/>
-      <w:r>
-        <w:t>minhaString</w:t>
-      </w:r>
-      <w:r>
-        <w:t>.charAt</w:t>
-      </w:r>
-      <w:proofErr w:type="spellEnd"/>
-      <w:r>
-        <w:t xml:space="preserve">(x) : </w:t>
-      </w:r>
-      <w:r>
-        <w:t xml:space="preserve">retorna o caractere na posição x da </w:t>
-      </w:r>
-      <w:proofErr w:type="spellStart"/>
-      <w:r>
-        <w:t>string</w:t>
-      </w:r>
-      <w:proofErr w:type="spellEnd"/>
+      <w:r>
+        <w:t>minhaString.charAt(x) : retorna o caractere na posição x da string</w:t>
+      </w:r>
     </w:p>
     <w:p>
       <w:pPr>
@@ -785,16 +663,8 @@
           <w:numId w:val="6"/>
         </w:numPr>
       </w:pPr>
-      <w:proofErr w:type="spellStart"/>
-      <w:r>
-        <w:t>minhaString.</w:t>
-      </w:r>
-      <w:r>
-        <w:t>indexOf</w:t>
-      </w:r>
-      <w:proofErr w:type="spellEnd"/>
-      <w:r>
-        <w:t>(‘A’) : retornará o index da letra A, caso tenha. Se não, -1</w:t>
+      <w:r>
+        <w:t>minhaString.indexOf(‘A’) : retornará o index da letra A, caso tenha. Se não, -1</w:t>
       </w:r>
     </w:p>
     <w:p>
@@ -805,14 +675,12 @@
           <w:numId w:val="6"/>
         </w:numPr>
       </w:pPr>
-      <w:proofErr w:type="spellStart"/>
       <w:r>
         <w:t>minhaString.</w:t>
       </w:r>
       <w:r>
         <w:t>search</w:t>
       </w:r>
-      <w:proofErr w:type="spellEnd"/>
       <w:r>
         <w:t xml:space="preserve">(‘x’) : </w:t>
       </w:r>
@@ -831,23 +699,8 @@
           <w:numId w:val="6"/>
         </w:numPr>
       </w:pPr>
-      <w:proofErr w:type="spellStart"/>
-      <w:r>
-        <w:lastRenderedPageBreak/>
-        <w:t>minhaString.match</w:t>
-      </w:r>
-      <w:proofErr w:type="spellEnd"/>
-      <w:r>
-        <w:t>(</w:t>
-      </w:r>
-      <w:r>
-        <w:t>‘x’</w:t>
-      </w:r>
-      <w:r>
-        <w:t>)</w:t>
-      </w:r>
-      <w:r>
-        <w:t xml:space="preserve"> : uma busca mais detalhada</w:t>
+      <w:r>
+        <w:t>minhaString.match(‘x’) : uma busca mais detalhada</w:t>
       </w:r>
     </w:p>
     <w:p>
@@ -858,24 +711,8 @@
           <w:numId w:val="6"/>
         </w:numPr>
       </w:pPr>
-      <w:proofErr w:type="spellStart"/>
-      <w:r>
-        <w:t>minhaString.</w:t>
-      </w:r>
-      <w:r>
-        <w:t>match</w:t>
-      </w:r>
-      <w:proofErr w:type="spellEnd"/>
-      <w:r>
-        <w:t>(/[</w:t>
-      </w:r>
-      <w:proofErr w:type="spellStart"/>
-      <w:r>
-        <w:t>a-z</w:t>
-      </w:r>
-      <w:proofErr w:type="spellEnd"/>
-      <w:r>
-        <w:t>]/g)</w:t>
+      <w:r>
+        <w:t>minhaString.match(/[a-z]/g)</w:t>
       </w:r>
       <w:r>
         <w:t xml:space="preserve"> : ainda mais detalhado, retornando todas as minúsculas </w:t>
@@ -889,40 +726,8 @@
           <w:numId w:val="6"/>
         </w:numPr>
       </w:pPr>
-      <w:proofErr w:type="spellStart"/>
-      <w:r>
-        <w:t>minhaString.</w:t>
-      </w:r>
-      <w:r>
-        <w:t>replace</w:t>
-      </w:r>
-      <w:proofErr w:type="spellEnd"/>
-      <w:r>
-        <w:t>(/</w:t>
-      </w:r>
-      <w:proofErr w:type="spellStart"/>
-      <w:r>
-        <w:t>Ola</w:t>
-      </w:r>
-      <w:proofErr w:type="spellEnd"/>
-      <w:r>
-        <w:t xml:space="preserve">/, ‘Oi’) : retornará a </w:t>
-      </w:r>
-      <w:proofErr w:type="spellStart"/>
-      <w:r>
-        <w:t>string</w:t>
-      </w:r>
-      <w:proofErr w:type="spellEnd"/>
-      <w:r>
-        <w:t xml:space="preserve"> com a troca da palavra </w:t>
-      </w:r>
-      <w:proofErr w:type="spellStart"/>
-      <w:r>
-        <w:t>Ola</w:t>
-      </w:r>
-      <w:proofErr w:type="spellEnd"/>
-      <w:r>
-        <w:t xml:space="preserve"> por Oi</w:t>
+      <w:r>
+        <w:t>minhaString.replace(/Ola/, ‘Oi’) : retornará a string com a troca da palavra Ola por Oi</w:t>
       </w:r>
     </w:p>
     <w:p>
@@ -933,41 +738,8 @@
           <w:numId w:val="6"/>
         </w:numPr>
       </w:pPr>
-      <w:proofErr w:type="spellStart"/>
-      <w:r>
-        <w:t>minhaString.replace</w:t>
-      </w:r>
-      <w:proofErr w:type="spellEnd"/>
-      <w:r>
-        <w:t>(/</w:t>
-      </w:r>
-      <w:proofErr w:type="spellStart"/>
-      <w:r>
-        <w:t>Ola</w:t>
-      </w:r>
-      <w:proofErr w:type="spellEnd"/>
-      <w:r>
-        <w:t>/</w:t>
-      </w:r>
-      <w:r>
-        <w:t>g</w:t>
-      </w:r>
-      <w:r>
-        <w:t>, ‘Oi’) : troca</w:t>
-      </w:r>
-      <w:r>
-        <w:t>rá todos os</w:t>
-      </w:r>
-      <w:r>
-        <w:t xml:space="preserve"> </w:t>
-      </w:r>
-      <w:proofErr w:type="spellStart"/>
-      <w:r>
-        <w:t>Ola</w:t>
-      </w:r>
-      <w:proofErr w:type="spellEnd"/>
-      <w:r>
-        <w:t xml:space="preserve"> por Oi</w:t>
+      <w:r>
+        <w:t>minhaString.replace(/Ola/g, ‘Oi’) : trocará todos os Ola por Oi</w:t>
       </w:r>
     </w:p>
     <w:p>
@@ -978,22 +750,9 @@
           <w:numId w:val="6"/>
         </w:numPr>
       </w:pPr>
-      <w:proofErr w:type="spellStart"/>
-      <w:r>
-        <w:t>minhaString.</w:t>
-      </w:r>
-      <w:r>
-        <w:t>length</w:t>
-      </w:r>
-      <w:proofErr w:type="spellEnd"/>
-      <w:r>
-        <w:t xml:space="preserve"> : retorna o tamanho da </w:t>
-      </w:r>
-      <w:proofErr w:type="spellStart"/>
-      <w:r>
-        <w:t>string</w:t>
-      </w:r>
-      <w:proofErr w:type="spellEnd"/>
+      <w:r>
+        <w:t>minhaString.length : retorna o tamanho da string</w:t>
+      </w:r>
     </w:p>
     <w:p>
       <w:pPr>
@@ -1003,24 +762,8 @@
           <w:numId w:val="6"/>
         </w:numPr>
       </w:pPr>
-      <w:proofErr w:type="spellStart"/>
-      <w:r>
-        <w:t>minhaString.</w:t>
-      </w:r>
-      <w:r>
-        <w:t>slice</w:t>
-      </w:r>
-      <w:proofErr w:type="spellEnd"/>
-      <w:r>
-        <w:t>(</w:t>
-      </w:r>
-      <w:proofErr w:type="spellStart"/>
-      <w:r>
-        <w:t>x,y</w:t>
-      </w:r>
-      <w:proofErr w:type="spellEnd"/>
-      <w:r>
-        <w:t>) : retornará os caracteres de x até y</w:t>
+      <w:r>
+        <w:t>minhaString.slice(x,y) : retornará os caracteres de x até y</w:t>
       </w:r>
     </w:p>
     <w:p>
@@ -1031,24 +774,8 @@
           <w:numId w:val="6"/>
         </w:numPr>
       </w:pPr>
-      <w:proofErr w:type="spellStart"/>
-      <w:r>
-        <w:t>minhaString.</w:t>
-      </w:r>
-      <w:r>
-        <w:t>split</w:t>
-      </w:r>
-      <w:proofErr w:type="spellEnd"/>
-      <w:r>
-        <w:t xml:space="preserve">(‘ ’) : ira dividir a </w:t>
-      </w:r>
-      <w:proofErr w:type="spellStart"/>
-      <w:r>
-        <w:t>string</w:t>
-      </w:r>
-      <w:proofErr w:type="spellEnd"/>
-      <w:r>
-        <w:t>, no caso, a cada espaço, dividirá as palavras</w:t>
+      <w:r>
+        <w:t>minhaString.split(‘ ’) : ira dividir a string, no caso, a cada espaço, dividirá as palavras</w:t>
       </w:r>
     </w:p>
     <w:p/>
@@ -1057,34 +784,19 @@
       <w:pPr>
         <w:pStyle w:val="Ttulo1"/>
       </w:pPr>
-      <w:proofErr w:type="spellStart"/>
       <w:r>
         <w:t>Numbers</w:t>
       </w:r>
-      <w:proofErr w:type="spellEnd"/>
-    </w:p>
-    <w:p>
-      <w:r>
-        <w:t xml:space="preserve">O </w:t>
-      </w:r>
-      <w:proofErr w:type="spellStart"/>
-      <w:r>
-        <w:t>JavaScript</w:t>
-      </w:r>
-      <w:proofErr w:type="spellEnd"/>
-      <w:r>
-        <w:t xml:space="preserve"> possui várias funções para manipulação de </w:t>
-      </w:r>
-      <w:proofErr w:type="spellStart"/>
+    </w:p>
+    <w:p>
+      <w:r>
+        <w:t xml:space="preserve">O JavaScript possui várias funções para manipulação de </w:t>
+      </w:r>
       <w:r>
         <w:t>n</w:t>
       </w:r>
       <w:r>
-        <w:t>umbers</w:t>
-      </w:r>
-      <w:proofErr w:type="spellEnd"/>
-      <w:r>
-        <w:t>, sendo alguma delas:</w:t>
+        <w:t>umbers, sendo alguma delas:</w:t>
       </w:r>
     </w:p>
     <w:p>
@@ -1096,13 +808,8 @@
         </w:numPr>
       </w:pPr>
       <w:r>
-        <w:t xml:space="preserve">num1.toString() : transforma o número em </w:t>
-      </w:r>
-      <w:proofErr w:type="spellStart"/>
-      <w:r>
-        <w:t>string</w:t>
-      </w:r>
-      <w:proofErr w:type="spellEnd"/>
+        <w:t>num1.toString() : transforma o número em string</w:t>
+      </w:r>
     </w:p>
     <w:p>
       <w:pPr>
@@ -1113,10 +820,7 @@
         </w:numPr>
       </w:pPr>
       <w:r>
-        <w:t>num1.</w:t>
-      </w:r>
-      <w:r>
-        <w:t>toString(2) : retornará a representação binária do número</w:t>
+        <w:t>num1.toString(2) : retornará a representação binária do número</w:t>
       </w:r>
     </w:p>
     <w:p>
@@ -1128,10 +832,7 @@
         </w:numPr>
       </w:pPr>
       <w:r>
-        <w:t>num1.</w:t>
-      </w:r>
-      <w:r>
-        <w:t>toFixed(x) : retornará o número com apenas x casas decimais</w:t>
+        <w:t>num1.toFixed(x) : retornará o número com apenas x casas decimais</w:t>
       </w:r>
     </w:p>
     <w:p>
@@ -1142,27 +843,8 @@
           <w:numId w:val="7"/>
         </w:numPr>
       </w:pPr>
-      <w:proofErr w:type="spellStart"/>
-      <w:r>
-        <w:t>Number.isInteger</w:t>
-      </w:r>
-      <w:proofErr w:type="spellEnd"/>
-      <w:r>
-        <w:t>(</w:t>
-      </w:r>
-      <w:r>
-        <w:t>num1</w:t>
-      </w:r>
-      <w:r>
-        <w:t xml:space="preserve">) : retornará </w:t>
-      </w:r>
-      <w:proofErr w:type="spellStart"/>
-      <w:r>
-        <w:t>true</w:t>
-      </w:r>
-      <w:proofErr w:type="spellEnd"/>
-      <w:r>
-        <w:t xml:space="preserve"> ou false, caso o número seja inteiro</w:t>
+      <w:r>
+        <w:t>Number.isInteger(num1) : retornará true ou false, caso o número seja inteiro</w:t>
       </w:r>
     </w:p>
     <w:p>
@@ -1173,13 +855,8 @@
           <w:numId w:val="7"/>
         </w:numPr>
       </w:pPr>
-      <w:proofErr w:type="spellStart"/>
-      <w:r>
-        <w:t>parseFloat</w:t>
-      </w:r>
-      <w:proofErr w:type="spellEnd"/>
-      <w:r>
-        <w:t>(num1) : transformará o valor em número Real</w:t>
+      <w:r>
+        <w:t>parseFloat(num1) : transformará o valor em número Real</w:t>
       </w:r>
     </w:p>
     <w:p/>
@@ -1189,33 +866,19 @@
         <w:pStyle w:val="Ttulo1"/>
       </w:pPr>
       <w:r>
-        <w:t xml:space="preserve">Objeto </w:t>
-      </w:r>
-      <w:proofErr w:type="spellStart"/>
-      <w:r>
-        <w:t>Math</w:t>
-      </w:r>
-      <w:proofErr w:type="spellEnd"/>
+        <w:t>Objeto Math</w:t>
+      </w:r>
     </w:p>
     <w:p>
       <w:r>
         <w:t xml:space="preserve">O </w:t>
       </w:r>
-      <w:proofErr w:type="spellStart"/>
-      <w:r>
-        <w:rPr>
-          <w:i/>
-          <w:iCs/>
-        </w:rPr>
-        <w:t>Math</w:t>
-      </w:r>
-      <w:proofErr w:type="spellEnd"/>
-      <w:r>
-        <w:rPr>
-          <w:i/>
-          <w:iCs/>
-        </w:rPr>
-        <w:t xml:space="preserve"> </w:t>
+      <w:r>
+        <w:rPr>
+          <w:i/>
+          <w:iCs/>
+        </w:rPr>
+        <w:t xml:space="preserve">Math </w:t>
       </w:r>
       <w:r>
         <w:t>é um objeto com várias funções matemáticas que podemos utilizar, sendo alguma delas:</w:t>
@@ -1229,13 +892,8 @@
           <w:numId w:val="4"/>
         </w:numPr>
       </w:pPr>
-      <w:proofErr w:type="spellStart"/>
-      <w:r>
-        <w:t>Math.floor</w:t>
-      </w:r>
-      <w:proofErr w:type="spellEnd"/>
-      <w:r>
-        <w:t>(num1) : arredonda para baixo</w:t>
+      <w:r>
+        <w:t>Math.floor(num1) : arredonda para baixo</w:t>
       </w:r>
     </w:p>
     <w:p>
@@ -1246,13 +904,8 @@
           <w:numId w:val="4"/>
         </w:numPr>
       </w:pPr>
-      <w:proofErr w:type="spellStart"/>
-      <w:r>
-        <w:t>Math.ceil</w:t>
-      </w:r>
-      <w:proofErr w:type="spellEnd"/>
-      <w:r>
-        <w:t>(num1) : arredonda para cima</w:t>
+      <w:r>
+        <w:t>Math.ceil(num1) : arredonda para cima</w:t>
       </w:r>
     </w:p>
     <w:p>
@@ -1263,16 +916,8 @@
           <w:numId w:val="4"/>
         </w:numPr>
       </w:pPr>
-      <w:proofErr w:type="spellStart"/>
-      <w:r>
-        <w:t>Math.</w:t>
-      </w:r>
-      <w:r>
-        <w:t>round</w:t>
-      </w:r>
-      <w:proofErr w:type="spellEnd"/>
-      <w:r>
-        <w:t>(num1) : arredondamento comum</w:t>
+      <w:r>
+        <w:t>Math.round(num1) : arredondamento comum</w:t>
       </w:r>
     </w:p>
     <w:p>
@@ -1283,22 +928,8 @@
           <w:numId w:val="4"/>
         </w:numPr>
       </w:pPr>
-      <w:proofErr w:type="spellStart"/>
-      <w:r>
-        <w:t>Math.</w:t>
-      </w:r>
-      <w:r>
-        <w:t>max</w:t>
-      </w:r>
-      <w:proofErr w:type="spellEnd"/>
-      <w:r>
-        <w:t xml:space="preserve">(1,2,3,4) : retorna o maior </w:t>
-      </w:r>
-      <w:r>
-        <w:t xml:space="preserve">número </w:t>
-      </w:r>
-      <w:r>
-        <w:t>da sequência (no caso, o 4)</w:t>
+      <w:r>
+        <w:t>Math.max(1,2,3,4) : retorna o maior número da sequência (no caso, o 4)</w:t>
       </w:r>
     </w:p>
     <w:p>
@@ -1309,43 +940,8 @@
           <w:numId w:val="4"/>
         </w:numPr>
       </w:pPr>
-      <w:proofErr w:type="spellStart"/>
-      <w:r>
-        <w:t>Math.</w:t>
-      </w:r>
-      <w:r>
-        <w:t>min</w:t>
-      </w:r>
-      <w:proofErr w:type="spellEnd"/>
-      <w:r>
-        <w:t xml:space="preserve">(1,2,3,4) : </w:t>
-      </w:r>
-      <w:r>
-        <w:t xml:space="preserve">retorna o </w:t>
-      </w:r>
-      <w:r>
-        <w:t>menor</w:t>
-      </w:r>
-      <w:r>
-        <w:t xml:space="preserve"> </w:t>
-      </w:r>
-      <w:r>
-        <w:t>número</w:t>
-      </w:r>
-      <w:r>
-        <w:t xml:space="preserve"> da </w:t>
-      </w:r>
-      <w:r>
-        <w:t>sequência</w:t>
-      </w:r>
-      <w:r>
-        <w:t xml:space="preserve"> (no caso, o </w:t>
-      </w:r>
-      <w:r>
-        <w:t>1</w:t>
-      </w:r>
-      <w:r>
-        <w:t>)</w:t>
+      <w:r>
+        <w:t>Math.min(1,2,3,4) : retorna o menor número da sequência (no caso, o 1)</w:t>
       </w:r>
     </w:p>
     <w:p>
@@ -1356,16 +952,8 @@
           <w:numId w:val="4"/>
         </w:numPr>
       </w:pPr>
-      <w:proofErr w:type="spellStart"/>
-      <w:r>
-        <w:t>Math.</w:t>
-      </w:r>
-      <w:r>
-        <w:t>random</w:t>
-      </w:r>
-      <w:proofErr w:type="spellEnd"/>
-      <w:r>
-        <w:t>() : retorna um numero aleatório entre 0 e 1</w:t>
+      <w:r>
+        <w:t>Math.random() : retorna um numero aleatório entre 0 e 1</w:t>
       </w:r>
     </w:p>
     <w:p>
@@ -1376,13 +964,8 @@
           <w:numId w:val="4"/>
         </w:numPr>
       </w:pPr>
-      <w:proofErr w:type="spellStart"/>
-      <w:r>
-        <w:t>Math.random</w:t>
-      </w:r>
-      <w:proofErr w:type="spellEnd"/>
-      <w:r>
-        <w:t>() * (x-y) + y : número aleatório entre x e y</w:t>
+      <w:r>
+        <w:t>Math.random() * (x-y) + y : número aleatório entre x e y</w:t>
       </w:r>
     </w:p>
     <w:p>
@@ -1393,21 +976,8 @@
           <w:numId w:val="4"/>
         </w:numPr>
       </w:pPr>
-      <w:proofErr w:type="spellStart"/>
-      <w:r>
-        <w:t>Math.pow</w:t>
-      </w:r>
-      <w:proofErr w:type="spellEnd"/>
-      <w:r>
-        <w:t>(</w:t>
-      </w:r>
-      <w:proofErr w:type="spellStart"/>
-      <w:r>
-        <w:t>x,y</w:t>
-      </w:r>
-      <w:proofErr w:type="spellEnd"/>
-      <w:r>
-        <w:t>) : retorna o resultado de x elevado a y</w:t>
+      <w:r>
+        <w:t>Math.pow(x,y) : retorna o resultado de x elevado a y</w:t>
       </w:r>
     </w:p>
     <w:p/>
@@ -1416,26 +986,14 @@
       <w:pPr>
         <w:pStyle w:val="Ttulo1"/>
       </w:pPr>
-      <w:proofErr w:type="spellStart"/>
-      <w:r>
-        <w:t>Arrays</w:t>
-      </w:r>
-      <w:proofErr w:type="spellEnd"/>
-      <w:r>
-        <w:t xml:space="preserve"> – Básico</w:t>
-      </w:r>
-    </w:p>
-    <w:p>
-      <w:r>
-        <w:t xml:space="preserve">De primeiro momento, pense que um </w:t>
-      </w:r>
-      <w:proofErr w:type="spellStart"/>
-      <w:r>
-        <w:t>array</w:t>
-      </w:r>
-      <w:proofErr w:type="spellEnd"/>
-      <w:r>
-        <w:t xml:space="preserve"> como se fosse uma lista, ou seja, uma coleção de coisas</w:t>
+      <w:r>
+        <w:lastRenderedPageBreak/>
+        <w:t>Arrays – Básico</w:t>
+      </w:r>
+    </w:p>
+    <w:p>
+      <w:r>
+        <w:t>De primeiro momento, pense que um array como se fosse uma lista, ou seja, uma coleção de coisas</w:t>
       </w:r>
     </w:p>
     <w:p/>
@@ -1447,72 +1005,750 @@
           <w:iCs/>
         </w:rPr>
       </w:pPr>
-      <w:proofErr w:type="spellStart"/>
-      <w:r>
-        <w:rPr>
-          <w:i/>
-          <w:iCs/>
-        </w:rPr>
-        <w:t>const</w:t>
-      </w:r>
-      <w:proofErr w:type="spellEnd"/>
-      <w:r>
-        <w:rPr>
-          <w:i/>
-          <w:iCs/>
-        </w:rPr>
-        <w:t xml:space="preserve"> alunos = [‘Ana’, ‘Marcos’, ‘Maria’]</w:t>
-      </w:r>
-    </w:p>
-    <w:p>
-      <w:pPr>
-        <w:jc w:val="center"/>
-        <w:rPr>
-          <w:i/>
-          <w:iCs/>
-        </w:rPr>
-      </w:pPr>
-    </w:p>
-    <w:p>
-      <w:pPr>
-        <w:jc w:val="both"/>
-      </w:pPr>
-      <w:r>
+      <w:r>
+        <w:rPr>
+          <w:i/>
+          <w:iCs/>
+        </w:rPr>
+        <w:t>const alunos = [‘Ana’, ‘Marcos’, ‘Maria’]</w:t>
+      </w:r>
+    </w:p>
+    <w:p>
+      <w:pPr>
+        <w:jc w:val="center"/>
+        <w:rPr>
+          <w:i/>
+          <w:iCs/>
+        </w:rPr>
+      </w:pPr>
+    </w:p>
+    <w:p>
+      <w:pPr>
+        <w:jc w:val="both"/>
+      </w:pPr>
+      <w:r>
+        <w:t xml:space="preserve">Os arrays são criados a partir da atribuição de um colchetes [ ]. Cada elemento dentro do array, equivale a um índice, ou seja, no índice </w:t>
+      </w:r>
+      <w:r>
+        <w:rPr>
+          <w:i/>
+          <w:iCs/>
+        </w:rPr>
+        <w:t>0</w:t>
+      </w:r>
+      <w:r>
+        <w:t xml:space="preserve">, encontramos o nome </w:t>
+      </w:r>
+      <w:r>
+        <w:rPr>
+          <w:i/>
+          <w:iCs/>
+        </w:rPr>
+        <w:t>Ana</w:t>
+      </w:r>
+      <w:r>
+        <w:t>.</w:t>
+      </w:r>
+    </w:p>
+    <w:p>
+      <w:pPr>
+        <w:jc w:val="both"/>
+      </w:pPr>
+      <w:r>
+        <w:t>Para mudar um nome presente dentro do array, basta:</w:t>
+      </w:r>
+    </w:p>
+    <w:p>
+      <w:pPr>
+        <w:jc w:val="both"/>
+      </w:pPr>
+    </w:p>
+    <w:p>
+      <w:pPr>
+        <w:jc w:val="center"/>
+        <w:rPr>
+          <w:i/>
+          <w:iCs/>
+        </w:rPr>
+      </w:pPr>
+      <w:r>
+        <w:rPr>
+          <w:i/>
+          <w:iCs/>
+        </w:rPr>
+        <w:t>alunos[0] = ‘João’</w:t>
+      </w:r>
+    </w:p>
+    <w:p>
+      <w:pPr>
+        <w:jc w:val="center"/>
+        <w:rPr>
+          <w:i/>
+          <w:iCs/>
+        </w:rPr>
+      </w:pPr>
+      <w:r>
+        <w:rPr>
+          <w:i/>
+          <w:iCs/>
+        </w:rPr>
+        <w:t>Assim</w:t>
+      </w:r>
+      <w:r>
+        <w:rPr>
+          <w:i/>
+          <w:iCs/>
+        </w:rPr>
+        <w:t>, mudamos o valor que estava no índice 0</w:t>
+      </w:r>
+    </w:p>
+    <w:p>
+      <w:pPr>
+        <w:jc w:val="center"/>
+        <w:rPr>
+          <w:i/>
+          <w:iCs/>
+        </w:rPr>
+      </w:pPr>
+    </w:p>
+    <w:p>
+      <w:pPr>
+        <w:jc w:val="both"/>
+      </w:pPr>
+      <w:r>
+        <w:t>Para adicionar um novo elemento</w:t>
+      </w:r>
+      <w:r>
+        <w:t xml:space="preserve"> no final d</w:t>
+      </w:r>
+      <w:r>
+        <w:t>o array, basta:</w:t>
+      </w:r>
+    </w:p>
+    <w:p>
+      <w:pPr>
+        <w:jc w:val="both"/>
+      </w:pPr>
+    </w:p>
+    <w:p>
+      <w:pPr>
+        <w:jc w:val="center"/>
+        <w:rPr>
+          <w:i/>
+          <w:iCs/>
+        </w:rPr>
+      </w:pPr>
+      <w:r>
+        <w:rPr>
+          <w:i/>
+          <w:iCs/>
+        </w:rPr>
+        <w:t>alunos</w:t>
+      </w:r>
+      <w:r>
+        <w:rPr>
+          <w:i/>
+          <w:iCs/>
+        </w:rPr>
+        <w:t>.push(</w:t>
+      </w:r>
+      <w:r>
+        <w:rPr>
+          <w:i/>
+          <w:iCs/>
+        </w:rPr>
+        <w:t>‘Letícia’</w:t>
+      </w:r>
+      <w:r>
+        <w:rPr>
+          <w:i/>
+          <w:iCs/>
+        </w:rPr>
+        <w:t>)</w:t>
+      </w:r>
+    </w:p>
+    <w:p>
+      <w:pPr>
+        <w:jc w:val="both"/>
+      </w:pPr>
+    </w:p>
+    <w:p>
+      <w:pPr>
+        <w:jc w:val="both"/>
+      </w:pPr>
+      <w:r>
+        <w:t xml:space="preserve">Para adicionar um novo elemento no </w:t>
+      </w:r>
+      <w:r>
+        <w:t xml:space="preserve">início </w:t>
+      </w:r>
+      <w:r>
+        <w:t>do array, basta:</w:t>
+      </w:r>
+    </w:p>
+    <w:p>
+      <w:pPr>
+        <w:jc w:val="both"/>
+      </w:pPr>
+    </w:p>
+    <w:p>
+      <w:pPr>
+        <w:jc w:val="center"/>
+      </w:pPr>
+      <w:r>
+        <w:t>alunos.unshift(‘Gustavo’)</w:t>
+      </w:r>
+    </w:p>
+    <w:p/>
+    <w:p>
+      <w:pPr>
+        <w:jc w:val="both"/>
+      </w:pPr>
+      <w:r>
+        <w:t xml:space="preserve">Para </w:t>
+      </w:r>
+      <w:r>
+        <w:t>remover</w:t>
+      </w:r>
+      <w:r>
+        <w:t xml:space="preserve"> </w:t>
+      </w:r>
+      <w:r>
+        <w:t xml:space="preserve">o </w:t>
+      </w:r>
+      <w:r>
+        <w:t>elemento final do array, basta:</w:t>
+      </w:r>
+    </w:p>
+    <w:p>
+      <w:pPr>
+        <w:jc w:val="both"/>
+      </w:pPr>
+    </w:p>
+    <w:p>
+      <w:pPr>
+        <w:jc w:val="center"/>
+        <w:rPr>
+          <w:i/>
+          <w:iCs/>
+        </w:rPr>
+      </w:pPr>
+      <w:r>
+        <w:rPr>
+          <w:i/>
+          <w:iCs/>
+        </w:rPr>
+        <w:t>alunos.pop()</w:t>
+      </w:r>
+    </w:p>
+    <w:p>
+      <w:r>
+        <w:t>obs.: quando essa função é executada, é capaz de armazenar o valor que foi removido</w:t>
+      </w:r>
+    </w:p>
+    <w:p>
+      <w:pPr>
+        <w:jc w:val="center"/>
+        <w:rPr>
+          <w:i/>
+          <w:iCs/>
+        </w:rPr>
+      </w:pPr>
+      <w:r>
+        <w:rPr>
+          <w:i/>
+          <w:iCs/>
+        </w:rPr>
+        <w:t>const removido = alunos.pop()</w:t>
+      </w:r>
+    </w:p>
+    <w:p>
+      <w:pPr>
+        <w:jc w:val="center"/>
+        <w:rPr>
+          <w:i/>
+          <w:iCs/>
+        </w:rPr>
+      </w:pPr>
+    </w:p>
+    <w:p>
+      <w:pPr>
+        <w:jc w:val="both"/>
+      </w:pPr>
+      <w:r>
+        <w:t>Para remover o elemento inicial do array, basta:</w:t>
+      </w:r>
+    </w:p>
+    <w:p>
+      <w:pPr>
+        <w:jc w:val="both"/>
+      </w:pPr>
+    </w:p>
+    <w:p>
+      <w:pPr>
+        <w:jc w:val="center"/>
+        <w:rPr>
+          <w:i/>
+          <w:iCs/>
+        </w:rPr>
+      </w:pPr>
+      <w:r>
+        <w:rPr>
+          <w:i/>
+          <w:iCs/>
+        </w:rPr>
+        <w:t>aluno</w:t>
+      </w:r>
+      <w:r>
+        <w:rPr>
+          <w:i/>
+          <w:iCs/>
+        </w:rPr>
+        <w:t>s</w:t>
+      </w:r>
+      <w:r>
+        <w:rPr>
+          <w:i/>
+          <w:iCs/>
+        </w:rPr>
+        <w:t>.</w:t>
+      </w:r>
+      <w:r>
+        <w:rPr>
+          <w:i/>
+          <w:iCs/>
+        </w:rPr>
+        <w:t>shift</w:t>
+      </w:r>
+      <w:r>
+        <w:rPr>
+          <w:i/>
+          <w:iCs/>
+        </w:rPr>
+        <w:t>()</w:t>
+      </w:r>
+    </w:p>
+    <w:p>
+      <w:pPr>
+        <w:jc w:val="center"/>
+        <w:rPr>
+          <w:i/>
+          <w:iCs/>
+        </w:rPr>
+      </w:pPr>
+    </w:p>
+    <w:p>
+      <w:pPr>
+        <w:jc w:val="both"/>
+      </w:pPr>
+      <w:r>
+        <w:t>Para remover um elemento, mas sem alterar os índices do array, basta:</w:t>
+      </w:r>
+    </w:p>
+    <w:p>
+      <w:pPr>
+        <w:jc w:val="center"/>
+        <w:rPr>
+          <w:i/>
+          <w:iCs/>
+        </w:rPr>
+      </w:pPr>
+      <w:r>
+        <w:rPr>
+          <w:i/>
+          <w:iCs/>
+        </w:rPr>
+        <w:t>delete alunos</w:t>
+      </w:r>
+      <w:r>
+        <w:rPr>
+          <w:i/>
+          <w:iCs/>
+        </w:rPr>
+        <w:t>[1]</w:t>
+      </w:r>
+    </w:p>
+    <w:p>
+      <w:pPr>
+        <w:jc w:val="center"/>
+        <w:rPr>
+          <w:i/>
+          <w:iCs/>
+        </w:rPr>
+      </w:pPr>
+      <w:r>
+        <w:rPr>
+          <w:i/>
+          <w:iCs/>
+        </w:rPr>
+        <w:t>assim, o índice 1 fica com um espaço vazio, mas não altera os demais elementos</w:t>
+      </w:r>
+    </w:p>
+    <w:p>
+      <w:pPr>
+        <w:jc w:val="center"/>
+        <w:rPr>
+          <w:i/>
+          <w:iCs/>
+        </w:rPr>
+      </w:pPr>
+    </w:p>
+    <w:p>
+      <w:pPr>
+        <w:jc w:val="both"/>
+      </w:pPr>
+      <w:r>
+        <w:t>Para dividir o array, basta</w:t>
+      </w:r>
+    </w:p>
+    <w:p>
+      <w:pPr>
+        <w:jc w:val="both"/>
+      </w:pPr>
+    </w:p>
+    <w:p>
+      <w:pPr>
+        <w:jc w:val="center"/>
+        <w:rPr>
+          <w:i/>
+          <w:iCs/>
+        </w:rPr>
+      </w:pPr>
+      <w:r>
+        <w:rPr>
+          <w:i/>
+          <w:iCs/>
+        </w:rPr>
+        <w:t>alunos.slice(x,y)</w:t>
+      </w:r>
+    </w:p>
+    <w:p>
+      <w:pPr>
+        <w:jc w:val="center"/>
+        <w:rPr>
+          <w:i/>
+          <w:iCs/>
+        </w:rPr>
+      </w:pPr>
+      <w:r>
+        <w:rPr>
+          <w:i/>
+          <w:iCs/>
+        </w:rPr>
+        <w:t>assim, retorna os valores do índice x até o índice y-1</w:t>
+      </w:r>
+    </w:p>
+    <w:p>
+      <w:pPr>
+        <w:jc w:val="center"/>
+        <w:rPr>
+          <w:i/>
+          <w:iCs/>
+        </w:rPr>
+      </w:pPr>
+    </w:p>
+    <w:p>
+      <w:pPr>
+        <w:jc w:val="both"/>
+      </w:pPr>
+    </w:p>
+    <w:p>
+      <w:pPr>
+        <w:pStyle w:val="Ttulo1"/>
+      </w:pPr>
+      <w:r>
+        <w:t>Funções – Básico</w:t>
+      </w:r>
+    </w:p>
+    <w:p>
+      <w:r>
+        <w:t>Para declarar uma função, basta:</w:t>
+      </w:r>
+    </w:p>
+    <w:p/>
+    <w:p>
+      <w:pPr>
+        <w:jc w:val="center"/>
+        <w:rPr>
+          <w:i/>
+          <w:iCs/>
+        </w:rPr>
+      </w:pPr>
+      <w:r>
+        <w:rPr>
+          <w:i/>
+          <w:iCs/>
+        </w:rPr>
         <w:lastRenderedPageBreak/>
-        <w:t xml:space="preserve">Os </w:t>
-      </w:r>
-      <w:proofErr w:type="spellStart"/>
-      <w:r>
-        <w:t>arrays</w:t>
-      </w:r>
-      <w:proofErr w:type="spellEnd"/>
-      <w:r>
-        <w:t xml:space="preserve"> são criados a partir da atribuição de um colchetes [ ]. Cada elemento dentro do </w:t>
-      </w:r>
-      <w:proofErr w:type="spellStart"/>
-      <w:r>
-        <w:t>array</w:t>
-      </w:r>
-      <w:proofErr w:type="spellEnd"/>
-      <w:r>
-        <w:t xml:space="preserve">, equivale a um índice, ou seja, no índice </w:t>
-      </w:r>
-      <w:r>
-        <w:rPr>
-          <w:i/>
-          <w:iCs/>
-        </w:rPr>
-        <w:t>0</w:t>
-      </w:r>
-      <w:r>
-        <w:t xml:space="preserve">, encontramos o nome </w:t>
-      </w:r>
-      <w:r>
-        <w:rPr>
-          <w:i/>
-          <w:iCs/>
-        </w:rPr>
-        <w:t>Ana</w:t>
+        <w:t>function minhaFuncao() { }</w:t>
+      </w:r>
+    </w:p>
+    <w:p>
+      <w:pPr>
+        <w:jc w:val="center"/>
+        <w:rPr>
+          <w:i/>
+          <w:iCs/>
+        </w:rPr>
+      </w:pPr>
+    </w:p>
+    <w:p>
+      <w:pPr>
+        <w:jc w:val="both"/>
+      </w:pPr>
+      <w:r>
+        <w:t>Para executa-lá, basta:</w:t>
+      </w:r>
+    </w:p>
+    <w:p>
+      <w:pPr>
+        <w:jc w:val="both"/>
+      </w:pPr>
+    </w:p>
+    <w:p>
+      <w:pPr>
+        <w:jc w:val="center"/>
+        <w:rPr>
+          <w:i/>
+          <w:iCs/>
+        </w:rPr>
+      </w:pPr>
+      <w:r>
+        <w:rPr>
+          <w:i/>
+          <w:iCs/>
+        </w:rPr>
+        <w:t>min</w:t>
+      </w:r>
+      <w:r>
+        <w:rPr>
+          <w:i/>
+          <w:iCs/>
+        </w:rPr>
+        <w:t>haFuncao()</w:t>
+      </w:r>
+    </w:p>
+    <w:p>
+      <w:pPr>
+        <w:jc w:val="center"/>
+        <w:rPr>
+          <w:i/>
+          <w:iCs/>
+        </w:rPr>
+      </w:pPr>
+    </w:p>
+    <w:p>
+      <w:pPr>
+        <w:jc w:val="both"/>
+      </w:pPr>
+      <w:r>
+        <w:t>É possível enviar variáveis como parâmetro, para serem usadas dentro de uma função:</w:t>
+      </w:r>
+    </w:p>
+    <w:p>
+      <w:pPr>
+        <w:jc w:val="both"/>
+      </w:pPr>
+    </w:p>
+    <w:p>
+      <w:pPr>
+        <w:jc w:val="center"/>
+        <w:rPr>
+          <w:i/>
+          <w:iCs/>
+        </w:rPr>
+      </w:pPr>
+      <w:r>
+        <w:rPr>
+          <w:i/>
+          <w:iCs/>
+        </w:rPr>
+        <w:t>minhaFuncao(nome) {</w:t>
+      </w:r>
+    </w:p>
+    <w:p>
+      <w:pPr>
+        <w:jc w:val="center"/>
+        <w:rPr>
+          <w:i/>
+          <w:iCs/>
+        </w:rPr>
+      </w:pPr>
+      <w:r>
+        <w:rPr>
+          <w:i/>
+          <w:iCs/>
+        </w:rPr>
+        <w:t>console.log(`Olá ${nome}`)</w:t>
+      </w:r>
+    </w:p>
+    <w:p>
+      <w:pPr>
+        <w:jc w:val="center"/>
+        <w:rPr>
+          <w:i/>
+          <w:iCs/>
+        </w:rPr>
+      </w:pPr>
+      <w:r>
+        <w:rPr>
+          <w:i/>
+          <w:iCs/>
+        </w:rPr>
+        <w:t>}</w:t>
+      </w:r>
+    </w:p>
+    <w:p>
+      <w:pPr>
+        <w:jc w:val="center"/>
+        <w:rPr>
+          <w:i/>
+          <w:iCs/>
+        </w:rPr>
+      </w:pPr>
+    </w:p>
+    <w:p>
+      <w:pPr>
+        <w:jc w:val="center"/>
+        <w:rPr>
+          <w:i/>
+          <w:iCs/>
+        </w:rPr>
+      </w:pPr>
+      <w:r>
+        <w:rPr>
+          <w:i/>
+          <w:iCs/>
+        </w:rPr>
+        <w:t>minhaFuncao(‘Silas’)</w:t>
+      </w:r>
+    </w:p>
+    <w:p>
+      <w:pPr>
+        <w:jc w:val="center"/>
+        <w:rPr>
+          <w:i/>
+          <w:iCs/>
+        </w:rPr>
+      </w:pPr>
+    </w:p>
+    <w:p>
+      <w:pPr>
+        <w:jc w:val="both"/>
+      </w:pPr>
+      <w:r>
+        <w:t>É possível fazer com que uma função retorne algum valor, para ser atribuído em uma variável, basta:</w:t>
+      </w:r>
+    </w:p>
+    <w:p>
+      <w:pPr>
+        <w:jc w:val="both"/>
+      </w:pPr>
+    </w:p>
+    <w:p>
+      <w:pPr>
+        <w:jc w:val="center"/>
+        <w:rPr>
+          <w:i/>
+          <w:iCs/>
+        </w:rPr>
+      </w:pPr>
+      <w:r>
+        <w:rPr>
+          <w:i/>
+          <w:iCs/>
+        </w:rPr>
+        <w:t>function somar(num1, num2){</w:t>
+      </w:r>
+    </w:p>
+    <w:p>
+      <w:pPr>
+        <w:jc w:val="center"/>
+        <w:rPr>
+          <w:i/>
+          <w:iCs/>
+        </w:rPr>
+      </w:pPr>
+      <w:r>
+        <w:rPr>
+          <w:i/>
+          <w:iCs/>
+        </w:rPr>
+        <w:t>return num1 + num2</w:t>
+      </w:r>
+    </w:p>
+    <w:p>
+      <w:pPr>
+        <w:jc w:val="center"/>
+        <w:rPr>
+          <w:i/>
+          <w:iCs/>
+        </w:rPr>
+      </w:pPr>
+      <w:r>
+        <w:rPr>
+          <w:i/>
+          <w:iCs/>
+        </w:rPr>
+        <w:t>}</w:t>
+      </w:r>
+    </w:p>
+    <w:p>
+      <w:pPr>
+        <w:jc w:val="center"/>
+        <w:rPr>
+          <w:i/>
+          <w:iCs/>
+        </w:rPr>
+      </w:pPr>
+    </w:p>
+    <w:p>
+      <w:pPr>
+        <w:jc w:val="center"/>
+        <w:rPr>
+          <w:i/>
+          <w:iCs/>
+        </w:rPr>
+      </w:pPr>
+      <w:r>
+        <w:rPr>
+          <w:i/>
+          <w:iCs/>
+        </w:rPr>
+        <w:t>let resultado = somar(2, 3)</w:t>
+      </w:r>
+    </w:p>
+    <w:p>
+      <w:pPr>
+        <w:jc w:val="center"/>
+        <w:rPr>
+          <w:i/>
+          <w:iCs/>
+        </w:rPr>
+      </w:pPr>
+    </w:p>
+    <w:p>
+      <w:pPr>
+        <w:jc w:val="both"/>
+      </w:pPr>
+      <w:r>
+        <w:t xml:space="preserve">Obs.: ao inserir um </w:t>
+      </w:r>
+      <w:r>
+        <w:rPr>
+          <w:i/>
+          <w:iCs/>
+        </w:rPr>
+        <w:t>return</w:t>
+      </w:r>
+      <w:r>
+        <w:t xml:space="preserve">, </w:t>
+      </w:r>
+      <w:r>
+        <w:t>nenhum código abaixo dele na função</w:t>
+      </w:r>
+      <w:r>
+        <w:t xml:space="preserve"> será executado</w:t>
       </w:r>
       <w:r>
         <w:t>.</w:t>
@@ -1523,165 +1759,665 @@
         <w:jc w:val="both"/>
       </w:pPr>
       <w:r>
-        <w:t xml:space="preserve">Para mudar um nome presente dentro do </w:t>
-      </w:r>
-      <w:proofErr w:type="spellStart"/>
-      <w:r>
-        <w:t>array</w:t>
-      </w:r>
-      <w:proofErr w:type="spellEnd"/>
-      <w:r>
-        <w:t>, basta:</w:t>
-      </w:r>
-    </w:p>
-    <w:p>
-      <w:pPr>
-        <w:jc w:val="both"/>
-      </w:pPr>
-    </w:p>
-    <w:p>
-      <w:pPr>
-        <w:jc w:val="center"/>
-        <w:rPr>
-          <w:i/>
-          <w:iCs/>
-        </w:rPr>
-      </w:pPr>
-      <w:r>
-        <w:rPr>
-          <w:i/>
-          <w:iCs/>
-        </w:rPr>
-        <w:t>alunos[0] = ‘João’</w:t>
-      </w:r>
-    </w:p>
-    <w:p>
-      <w:pPr>
-        <w:jc w:val="center"/>
-        <w:rPr>
-          <w:i/>
-          <w:iCs/>
-        </w:rPr>
-      </w:pPr>
-      <w:r>
-        <w:rPr>
-          <w:i/>
-          <w:iCs/>
-        </w:rPr>
-        <w:t>Assim</w:t>
-      </w:r>
-      <w:r>
-        <w:rPr>
-          <w:i/>
-          <w:iCs/>
-        </w:rPr>
-        <w:t>, mudamos o valor que estava no índice 0</w:t>
-      </w:r>
-    </w:p>
-    <w:p>
-      <w:pPr>
-        <w:jc w:val="center"/>
-        <w:rPr>
-          <w:i/>
-          <w:iCs/>
-        </w:rPr>
-      </w:pPr>
-    </w:p>
-    <w:p>
-      <w:pPr>
-        <w:jc w:val="both"/>
-      </w:pPr>
-      <w:r>
-        <w:t xml:space="preserve">Para adicionar um novo elemento ao </w:t>
-      </w:r>
-      <w:proofErr w:type="spellStart"/>
-      <w:r>
-        <w:t>array</w:t>
-      </w:r>
-      <w:proofErr w:type="spellEnd"/>
-      <w:r>
-        <w:t>, basta:</w:t>
-      </w:r>
-    </w:p>
-    <w:p>
-      <w:pPr>
-        <w:jc w:val="both"/>
-      </w:pPr>
-    </w:p>
-    <w:p>
-      <w:pPr>
-        <w:jc w:val="center"/>
-        <w:rPr>
-          <w:i/>
-          <w:iCs/>
-        </w:rPr>
-      </w:pPr>
-      <w:proofErr w:type="spellStart"/>
-      <w:r>
-        <w:rPr>
-          <w:i/>
-          <w:iCs/>
-        </w:rPr>
-        <w:t>alunos</w:t>
-      </w:r>
-      <w:r>
-        <w:rPr>
-          <w:i/>
-          <w:iCs/>
-        </w:rPr>
-        <w:t>.push</w:t>
-      </w:r>
-      <w:proofErr w:type="spellEnd"/>
-      <w:r>
-        <w:rPr>
-          <w:i/>
-          <w:iCs/>
-        </w:rPr>
-        <w:t>(</w:t>
-      </w:r>
-      <w:r>
-        <w:rPr>
-          <w:i/>
-          <w:iCs/>
-        </w:rPr>
-        <w:t>‘Letícia’</w:t>
-      </w:r>
-      <w:r>
-        <w:rPr>
-          <w:i/>
-          <w:iCs/>
-        </w:rPr>
-        <w:t>)</w:t>
-      </w:r>
-    </w:p>
-    <w:p>
-      <w:pPr>
-        <w:jc w:val="center"/>
-        <w:rPr>
-          <w:i/>
-          <w:iCs/>
-        </w:rPr>
-      </w:pPr>
-      <w:r>
-        <w:rPr>
-          <w:i/>
-          <w:iCs/>
-        </w:rPr>
-        <w:t xml:space="preserve">Assim, adicionamos Letícia no final do </w:t>
-      </w:r>
-      <w:proofErr w:type="spellStart"/>
-      <w:r>
-        <w:rPr>
-          <w:i/>
-          <w:iCs/>
-        </w:rPr>
-        <w:t>array</w:t>
-      </w:r>
-      <w:proofErr w:type="spellEnd"/>
-    </w:p>
-    <w:p>
-      <w:pPr>
-        <w:jc w:val="both"/>
+        <w:t>É possível deixar um parâmetro pré-definido na função, para evitar um resultado não desejado, veja:</w:t>
+      </w:r>
+    </w:p>
+    <w:p>
+      <w:pPr>
+        <w:jc w:val="both"/>
+      </w:pPr>
+    </w:p>
+    <w:p>
+      <w:pPr>
+        <w:jc w:val="center"/>
+        <w:rPr>
+          <w:i/>
+          <w:iCs/>
+        </w:rPr>
+      </w:pPr>
+      <w:r>
+        <w:rPr>
+          <w:i/>
+          <w:iCs/>
+        </w:rPr>
+        <w:t>function somar(num1 = 0, num2 = 0) {</w:t>
+      </w:r>
+    </w:p>
+    <w:p>
+      <w:pPr>
+        <w:jc w:val="center"/>
+        <w:rPr>
+          <w:i/>
+          <w:iCs/>
+        </w:rPr>
+      </w:pPr>
+      <w:r>
+        <w:rPr>
+          <w:i/>
+          <w:iCs/>
+        </w:rPr>
+        <w:t>return num1 + num2</w:t>
+      </w:r>
+    </w:p>
+    <w:p>
+      <w:pPr>
+        <w:jc w:val="center"/>
+        <w:rPr>
+          <w:i/>
+          <w:iCs/>
+        </w:rPr>
+      </w:pPr>
+      <w:r>
+        <w:rPr>
+          <w:i/>
+          <w:iCs/>
+        </w:rPr>
+        <w:t>}</w:t>
+      </w:r>
+    </w:p>
+    <w:p>
+      <w:pPr>
+        <w:jc w:val="center"/>
+        <w:rPr>
+          <w:i/>
+          <w:iCs/>
+        </w:rPr>
+      </w:pPr>
+    </w:p>
+    <w:p>
+      <w:pPr>
+        <w:jc w:val="center"/>
+        <w:rPr>
+          <w:i/>
+          <w:iCs/>
+        </w:rPr>
+      </w:pPr>
+      <w:r>
+        <w:rPr>
+          <w:i/>
+          <w:iCs/>
+        </w:rPr>
+        <w:t>let resultado = somar(2)</w:t>
+      </w:r>
+    </w:p>
+    <w:p>
+      <w:pPr>
+        <w:jc w:val="center"/>
+        <w:rPr>
+          <w:i/>
+          <w:iCs/>
+        </w:rPr>
+      </w:pPr>
+      <w:r>
+        <w:rPr>
+          <w:i/>
+          <w:iCs/>
+        </w:rPr>
+        <w:t>Nesse caso, o JavaScript atribuirá o valor de 2, para a variável no parâmetro num1 e fará a conta normalmente</w:t>
+      </w:r>
+    </w:p>
+    <w:p>
+      <w:pPr>
+        <w:jc w:val="center"/>
+        <w:rPr>
+          <w:i/>
+          <w:iCs/>
+        </w:rPr>
+      </w:pPr>
+    </w:p>
+    <w:p>
+      <w:pPr>
+        <w:pStyle w:val="Ttulo2"/>
+      </w:pPr>
+      <w:r>
+        <w:t>Outras formas de declarar funções</w:t>
+      </w:r>
+    </w:p>
+    <w:p>
+      <w:pPr>
+        <w:pStyle w:val="PargrafodaLista"/>
+        <w:numPr>
+          <w:ilvl w:val="0"/>
+          <w:numId w:val="8"/>
+        </w:numPr>
+      </w:pPr>
+      <w:r>
+        <w:rPr>
+          <w:i/>
+          <w:iCs/>
+        </w:rPr>
+        <w:t>const fun</w:t>
+      </w:r>
+      <w:r>
+        <w:rPr>
+          <w:i/>
+          <w:iCs/>
+        </w:rPr>
+        <w:t>ca</w:t>
+      </w:r>
+      <w:r>
+        <w:rPr>
+          <w:i/>
+          <w:iCs/>
+        </w:rPr>
+        <w:t>o = function ( ){ }</w:t>
+      </w:r>
+      <w:r>
+        <w:rPr>
+          <w:i/>
+          <w:iCs/>
+        </w:rPr>
+        <w:t>;</w:t>
+      </w:r>
+    </w:p>
+    <w:p>
+      <w:pPr>
+        <w:pStyle w:val="PargrafodaLista"/>
+        <w:numPr>
+          <w:ilvl w:val="0"/>
+          <w:numId w:val="8"/>
+        </w:numPr>
+      </w:pPr>
+      <w:r>
+        <w:rPr>
+          <w:i/>
+          <w:iCs/>
+        </w:rPr>
+        <w:t>const fun</w:t>
+      </w:r>
+      <w:r>
+        <w:rPr>
+          <w:i/>
+          <w:iCs/>
+        </w:rPr>
+        <w:t>cao</w:t>
+      </w:r>
+      <w:r>
+        <w:rPr>
+          <w:i/>
+          <w:iCs/>
+        </w:rPr>
+        <w:t>o = ( )</w:t>
+      </w:r>
+      <w:r>
+        <w:rPr>
+          <w:i/>
+          <w:iCs/>
+        </w:rPr>
+        <w:t xml:space="preserve"> =&gt; </w:t>
+      </w:r>
+      <w:r>
+        <w:rPr>
+          <w:i/>
+          <w:iCs/>
+        </w:rPr>
+        <w:t>{ }</w:t>
+      </w:r>
+      <w:r>
+        <w:rPr>
+          <w:i/>
+          <w:iCs/>
+        </w:rPr>
+        <w:t>;</w:t>
+      </w:r>
+    </w:p>
+    <w:p>
+      <w:pPr>
+        <w:pStyle w:val="PargrafodaLista"/>
+        <w:numPr>
+          <w:ilvl w:val="0"/>
+          <w:numId w:val="8"/>
+        </w:numPr>
+      </w:pPr>
+      <w:r>
+        <w:rPr>
+          <w:i/>
+          <w:iCs/>
+        </w:rPr>
+        <w:t xml:space="preserve">const funcao = n =&gt; ... ;  </w:t>
+      </w:r>
+      <w:r>
+        <w:t>:para funções de 1 linha, podem ser declaradas assim</w:t>
+      </w:r>
+      <w:r>
+        <w:rPr>
+          <w:i/>
+          <w:iCs/>
+        </w:rPr>
+        <w:t xml:space="preserve">  </w:t>
+      </w:r>
+    </w:p>
+    <w:p/>
+    <w:p>
+      <w:r>
+        <w:t xml:space="preserve">obs.: com essas declarações, é </w:t>
+      </w:r>
+      <w:r>
+        <w:rPr>
+          <w:b/>
+          <w:bCs/>
+        </w:rPr>
+        <w:t xml:space="preserve">obrigatório </w:t>
+      </w:r>
+      <w:r>
+        <w:t>o fechamento da linha com ponto e virgula ( ; )</w:t>
+      </w:r>
+    </w:p>
+    <w:p/>
+    <w:p/>
+    <w:p>
+      <w:pPr>
+        <w:pStyle w:val="Ttulo1"/>
+      </w:pPr>
+      <w:r>
+        <w:lastRenderedPageBreak/>
+        <w:t>Objetos – Básico</w:t>
+      </w:r>
+    </w:p>
+    <w:p>
+      <w:pPr>
+        <w:jc w:val="both"/>
+      </w:pPr>
+      <w:r>
+        <w:t xml:space="preserve">Para evitar uma criação de várias variáveis sobre a mesma coisa (exemplo: nome1, nome2, idade1, idade2), criamos um objeto, para agrupar variáveis e funções que podem ser reutilizadas, sem que seja necessário a declaração de novas variáveis e funções. </w:t>
+      </w:r>
+    </w:p>
+    <w:p>
+      <w:pPr>
+        <w:jc w:val="both"/>
+      </w:pPr>
+      <w:r>
+        <w:t>Observe o exemplo abaixo:</w:t>
+      </w:r>
+    </w:p>
+    <w:p>
+      <w:pPr>
+        <w:jc w:val="both"/>
+      </w:pPr>
+    </w:p>
+    <w:p>
+      <w:pPr>
+        <w:jc w:val="center"/>
+        <w:rPr>
+          <w:i/>
+          <w:iCs/>
+        </w:rPr>
+      </w:pPr>
+      <w:r>
+        <w:rPr>
+          <w:i/>
+          <w:iCs/>
+        </w:rPr>
+        <w:t>let nome1 = ‘silas’</w:t>
+      </w:r>
+    </w:p>
+    <w:p>
+      <w:pPr>
+        <w:jc w:val="center"/>
+        <w:rPr>
+          <w:i/>
+          <w:iCs/>
+        </w:rPr>
+      </w:pPr>
+      <w:r>
+        <w:rPr>
+          <w:i/>
+          <w:iCs/>
+        </w:rPr>
+        <w:t>let idade1 = 21</w:t>
+      </w:r>
+    </w:p>
+    <w:p>
+      <w:pPr>
+        <w:jc w:val="center"/>
+        <w:rPr>
+          <w:i/>
+          <w:iCs/>
+        </w:rPr>
+      </w:pPr>
+    </w:p>
+    <w:p>
+      <w:pPr>
+        <w:jc w:val="center"/>
+        <w:rPr>
+          <w:i/>
+          <w:iCs/>
+        </w:rPr>
+      </w:pPr>
+      <w:r>
+        <w:rPr>
+          <w:i/>
+          <w:iCs/>
+        </w:rPr>
+        <w:t>let nome2 = ‘maria’</w:t>
+      </w:r>
+    </w:p>
+    <w:p>
+      <w:pPr>
+        <w:jc w:val="center"/>
+        <w:rPr>
+          <w:i/>
+          <w:iCs/>
+        </w:rPr>
+      </w:pPr>
+      <w:r>
+        <w:rPr>
+          <w:i/>
+          <w:iCs/>
+        </w:rPr>
+        <w:t>let idade2 = 20</w:t>
+      </w:r>
+    </w:p>
+    <w:p>
+      <w:pPr>
+        <w:jc w:val="both"/>
+      </w:pPr>
+    </w:p>
+    <w:p>
+      <w:pPr>
+        <w:jc w:val="both"/>
+      </w:pPr>
+      <w:r>
+        <w:t>Para isso, utilizaremos um objeto:</w:t>
+      </w:r>
+    </w:p>
+    <w:p>
+      <w:pPr>
+        <w:jc w:val="both"/>
+      </w:pPr>
+    </w:p>
+    <w:p>
+      <w:pPr>
+        <w:jc w:val="center"/>
+        <w:rPr>
+          <w:i/>
+          <w:iCs/>
+        </w:rPr>
+      </w:pPr>
+      <w:r>
+        <w:rPr>
+          <w:i/>
+          <w:iCs/>
+        </w:rPr>
+        <w:t>const pessoa = {</w:t>
+      </w:r>
+    </w:p>
+    <w:p>
+      <w:pPr>
+        <w:jc w:val="center"/>
+        <w:rPr>
+          <w:i/>
+          <w:iCs/>
+        </w:rPr>
+      </w:pPr>
+      <w:r>
+        <w:rPr>
+          <w:i/>
+          <w:iCs/>
+        </w:rPr>
+        <w:t>nome</w:t>
+      </w:r>
+      <w:r>
+        <w:rPr>
+          <w:i/>
+          <w:iCs/>
+        </w:rPr>
+        <w:t>: ‘silas’</w:t>
+      </w:r>
+      <w:r>
+        <w:rPr>
+          <w:i/>
+          <w:iCs/>
+        </w:rPr>
+        <w:t>,</w:t>
+      </w:r>
+    </w:p>
+    <w:p>
+      <w:pPr>
+        <w:jc w:val="center"/>
+        <w:rPr>
+          <w:i/>
+          <w:iCs/>
+        </w:rPr>
+      </w:pPr>
+      <w:r>
+        <w:rPr>
+          <w:i/>
+          <w:iCs/>
+        </w:rPr>
+        <w:t>idade</w:t>
+      </w:r>
+      <w:r>
+        <w:rPr>
+          <w:i/>
+          <w:iCs/>
+        </w:rPr>
+        <w:t>: 21</w:t>
+      </w:r>
+    </w:p>
+    <w:p>
+      <w:pPr>
+        <w:jc w:val="center"/>
+        <w:rPr>
+          <w:i/>
+          <w:iCs/>
+        </w:rPr>
+      </w:pPr>
+    </w:p>
+    <w:p>
+      <w:pPr>
+        <w:jc w:val="center"/>
+        <w:rPr>
+          <w:i/>
+          <w:iCs/>
+        </w:rPr>
+      </w:pPr>
+      <w:r>
+        <w:rPr>
+          <w:i/>
+          <w:iCs/>
+        </w:rPr>
+        <w:t>fala(){</w:t>
+      </w:r>
+    </w:p>
+    <w:p>
+      <w:pPr>
+        <w:jc w:val="center"/>
+        <w:rPr>
+          <w:i/>
+          <w:iCs/>
+        </w:rPr>
+      </w:pPr>
+      <w:r>
+        <w:rPr>
+          <w:i/>
+          <w:iCs/>
+        </w:rPr>
+        <w:t>console.log(`ola, sou o ${this.nome}`)</w:t>
+      </w:r>
+    </w:p>
+    <w:p>
+      <w:pPr>
+        <w:jc w:val="center"/>
+        <w:rPr>
+          <w:i/>
+          <w:iCs/>
+        </w:rPr>
+      </w:pPr>
+      <w:r>
+        <w:rPr>
+          <w:i/>
+          <w:iCs/>
+        </w:rPr>
+        <w:t>}</w:t>
+      </w:r>
+    </w:p>
+    <w:p>
+      <w:pPr>
+        <w:jc w:val="center"/>
+        <w:rPr>
+          <w:i/>
+          <w:iCs/>
+        </w:rPr>
+      </w:pPr>
+      <w:r>
+        <w:rPr>
+          <w:i/>
+          <w:iCs/>
+        </w:rPr>
+        <w:t>}</w:t>
+      </w:r>
+    </w:p>
+    <w:p>
+      <w:pPr>
+        <w:jc w:val="center"/>
+        <w:rPr>
+          <w:i/>
+          <w:iCs/>
+        </w:rPr>
+      </w:pPr>
+    </w:p>
+    <w:p>
+      <w:pPr>
+        <w:jc w:val="both"/>
+      </w:pPr>
+      <w:r>
+        <w:t>Podemos também, ter uma função criadora de objetos:</w:t>
+      </w:r>
+    </w:p>
+    <w:p>
+      <w:pPr>
+        <w:jc w:val="both"/>
+      </w:pPr>
+    </w:p>
+    <w:p>
+      <w:pPr>
+        <w:jc w:val="center"/>
+        <w:rPr>
+          <w:i/>
+          <w:iCs/>
+        </w:rPr>
+      </w:pPr>
+      <w:r>
+        <w:rPr>
+          <w:i/>
+          <w:iCs/>
+        </w:rPr>
+        <w:t>function criaPessoa(nome, idade) {</w:t>
+      </w:r>
+    </w:p>
+    <w:p>
+      <w:pPr>
+        <w:jc w:val="center"/>
+        <w:rPr>
+          <w:i/>
+          <w:iCs/>
+        </w:rPr>
+      </w:pPr>
+      <w:r>
+        <w:rPr>
+          <w:i/>
+          <w:iCs/>
+        </w:rPr>
+        <w:t>return {</w:t>
+      </w:r>
+    </w:p>
+    <w:p>
+      <w:pPr>
+        <w:jc w:val="center"/>
+        <w:rPr>
+          <w:i/>
+          <w:iCs/>
+        </w:rPr>
+      </w:pPr>
+      <w:r>
+        <w:rPr>
+          <w:i/>
+          <w:iCs/>
+        </w:rPr>
+        <w:t>nome: nome,</w:t>
+      </w:r>
+    </w:p>
+    <w:p>
+      <w:pPr>
+        <w:jc w:val="center"/>
+        <w:rPr>
+          <w:i/>
+          <w:iCs/>
+        </w:rPr>
+      </w:pPr>
+      <w:r>
+        <w:rPr>
+          <w:i/>
+          <w:iCs/>
+        </w:rPr>
+        <w:t>idade: idade</w:t>
+      </w:r>
+    </w:p>
+    <w:p>
+      <w:pPr>
+        <w:jc w:val="center"/>
+        <w:rPr>
+          <w:i/>
+          <w:iCs/>
+        </w:rPr>
+      </w:pPr>
+      <w:r>
+        <w:rPr>
+          <w:i/>
+          <w:iCs/>
+        </w:rPr>
+        <w:t>}</w:t>
+      </w:r>
+    </w:p>
+    <w:p>
+      <w:pPr>
+        <w:jc w:val="center"/>
+        <w:rPr>
+          <w:i/>
+          <w:iCs/>
+        </w:rPr>
+      </w:pPr>
+      <w:r>
+        <w:rPr>
+          <w:i/>
+          <w:iCs/>
+        </w:rPr>
+        <w:t>}</w:t>
+      </w:r>
+    </w:p>
+    <w:p>
+      <w:pPr>
+        <w:jc w:val="center"/>
+        <w:rPr>
+          <w:i/>
+          <w:iCs/>
+        </w:rPr>
+      </w:pPr>
+    </w:p>
+    <w:p>
+      <w:pPr>
+        <w:jc w:val="center"/>
+        <w:rPr>
+          <w:i/>
+          <w:iCs/>
+        </w:rPr>
+      </w:pPr>
+      <w:r>
+        <w:rPr>
+          <w:i/>
+          <w:iCs/>
+        </w:rPr>
+        <w:t>const pessoa1 = criaPessoa(‘Silas’, 21)</w:t>
+      </w:r>
+    </w:p>
+    <w:p>
+      <w:pPr>
+        <w:jc w:val="center"/>
+        <w:rPr>
+          <w:i/>
+          <w:iCs/>
+        </w:rPr>
       </w:pPr>
     </w:p>
     <w:sectPr>
@@ -2457,6 +3193,119 @@
       </w:pPr>
       <w:rPr>
         <w:u w:val="none"/>
+      </w:rPr>
+    </w:lvl>
+  </w:abstractNum>
+  <w:abstractNum w:abstractNumId="7" w15:restartNumberingAfterBreak="0">
+    <w:nsid w:val="75C00EE2"/>
+    <w:multiLevelType w:val="hybridMultilevel"/>
+    <w:tmpl w:val="3D3E0616"/>
+    <w:lvl w:ilvl="0" w:tplc="04160001">
+      <w:start w:val="1"/>
+      <w:numFmt w:val="bullet"/>
+      <w:lvlText w:val=""/>
+      <w:lvlJc w:val="left"/>
+      <w:pPr>
+        <w:ind w:left="720" w:hanging="360"/>
+      </w:pPr>
+      <w:rPr>
+        <w:rFonts w:ascii="Symbol" w:hAnsi="Symbol" w:hint="default"/>
+      </w:rPr>
+    </w:lvl>
+    <w:lvl w:ilvl="1" w:tplc="04160003" w:tentative="1">
+      <w:start w:val="1"/>
+      <w:numFmt w:val="bullet"/>
+      <w:lvlText w:val="o"/>
+      <w:lvlJc w:val="left"/>
+      <w:pPr>
+        <w:ind w:left="1440" w:hanging="360"/>
+      </w:pPr>
+      <w:rPr>
+        <w:rFonts w:ascii="Courier New" w:hAnsi="Courier New" w:cs="Courier New" w:hint="default"/>
+      </w:rPr>
+    </w:lvl>
+    <w:lvl w:ilvl="2" w:tplc="04160005" w:tentative="1">
+      <w:start w:val="1"/>
+      <w:numFmt w:val="bullet"/>
+      <w:lvlText w:val=""/>
+      <w:lvlJc w:val="left"/>
+      <w:pPr>
+        <w:ind w:left="2160" w:hanging="360"/>
+      </w:pPr>
+      <w:rPr>
+        <w:rFonts w:ascii="Wingdings" w:hAnsi="Wingdings" w:hint="default"/>
+      </w:rPr>
+    </w:lvl>
+    <w:lvl w:ilvl="3" w:tplc="04160001" w:tentative="1">
+      <w:start w:val="1"/>
+      <w:numFmt w:val="bullet"/>
+      <w:lvlText w:val=""/>
+      <w:lvlJc w:val="left"/>
+      <w:pPr>
+        <w:ind w:left="2880" w:hanging="360"/>
+      </w:pPr>
+      <w:rPr>
+        <w:rFonts w:ascii="Symbol" w:hAnsi="Symbol" w:hint="default"/>
+      </w:rPr>
+    </w:lvl>
+    <w:lvl w:ilvl="4" w:tplc="04160003" w:tentative="1">
+      <w:start w:val="1"/>
+      <w:numFmt w:val="bullet"/>
+      <w:lvlText w:val="o"/>
+      <w:lvlJc w:val="left"/>
+      <w:pPr>
+        <w:ind w:left="3600" w:hanging="360"/>
+      </w:pPr>
+      <w:rPr>
+        <w:rFonts w:ascii="Courier New" w:hAnsi="Courier New" w:cs="Courier New" w:hint="default"/>
+      </w:rPr>
+    </w:lvl>
+    <w:lvl w:ilvl="5" w:tplc="04160005" w:tentative="1">
+      <w:start w:val="1"/>
+      <w:numFmt w:val="bullet"/>
+      <w:lvlText w:val=""/>
+      <w:lvlJc w:val="left"/>
+      <w:pPr>
+        <w:ind w:left="4320" w:hanging="360"/>
+      </w:pPr>
+      <w:rPr>
+        <w:rFonts w:ascii="Wingdings" w:hAnsi="Wingdings" w:hint="default"/>
+      </w:rPr>
+    </w:lvl>
+    <w:lvl w:ilvl="6" w:tplc="04160001" w:tentative="1">
+      <w:start w:val="1"/>
+      <w:numFmt w:val="bullet"/>
+      <w:lvlText w:val=""/>
+      <w:lvlJc w:val="left"/>
+      <w:pPr>
+        <w:ind w:left="5040" w:hanging="360"/>
+      </w:pPr>
+      <w:rPr>
+        <w:rFonts w:ascii="Symbol" w:hAnsi="Symbol" w:hint="default"/>
+      </w:rPr>
+    </w:lvl>
+    <w:lvl w:ilvl="7" w:tplc="04160003" w:tentative="1">
+      <w:start w:val="1"/>
+      <w:numFmt w:val="bullet"/>
+      <w:lvlText w:val="o"/>
+      <w:lvlJc w:val="left"/>
+      <w:pPr>
+        <w:ind w:left="5760" w:hanging="360"/>
+      </w:pPr>
+      <w:rPr>
+        <w:rFonts w:ascii="Courier New" w:hAnsi="Courier New" w:cs="Courier New" w:hint="default"/>
+      </w:rPr>
+    </w:lvl>
+    <w:lvl w:ilvl="8" w:tplc="04160005" w:tentative="1">
+      <w:start w:val="1"/>
+      <w:numFmt w:val="bullet"/>
+      <w:lvlText w:val=""/>
+      <w:lvlJc w:val="left"/>
+      <w:pPr>
+        <w:ind w:left="6480" w:hanging="360"/>
+      </w:pPr>
+      <w:rPr>
+        <w:rFonts w:ascii="Wingdings" w:hAnsi="Wingdings" w:hint="default"/>
       </w:rPr>
     </w:lvl>
   </w:abstractNum>
@@ -2480,6 +3329,9 @@
   </w:num>
   <w:num w:numId="7" w16cid:durableId="560288818">
     <w:abstractNumId w:val="4"/>
+  </w:num>
+  <w:num w:numId="8" w16cid:durableId="1312170335">
+    <w:abstractNumId w:val="7"/>
   </w:num>
 </w:numbering>
 </file>

</xml_diff>